<commit_message>
Adding correct ActivityDiagram docs, and updating some naming. Will update with better commenting shortly
</commit_message>
<xml_diff>
--- a/ActivityDiagram.docx
+++ b/ActivityDiagram.docx
@@ -166,8 +166,77 @@
       <w:pPr>
         <w:rPr>
           <w:rFonts w:ascii="Cambria" w:hAnsi="Cambria"/>
+        </w:rPr>
+      </w:pPr>
+      <w:r>
+        <w:rPr>
+          <w:rFonts w:ascii="Cambria" w:hAnsi="Cambria"/>
+          <w:noProof/>
+        </w:rPr>
+        <w:drawing>
+          <wp:inline distT="0" distB="0" distL="0" distR="0" wp14:anchorId="74935B9E" wp14:editId="5E57BA58">
+            <wp:extent cx="5399314" cy="5002589"/>
+            <wp:effectExtent l="0" t="0" r="0" b="1270"/>
+            <wp:docPr id="2" name="Picture 2" descr="A screenshot of a cell phone&#10;&#10;Description automatically generated"/>
+            <wp:cNvGraphicFramePr>
+              <a:graphicFrameLocks xmlns:a="http://schemas.openxmlformats.org/drawingml/2006/main" noChangeAspect="1"/>
+            </wp:cNvGraphicFramePr>
+            <a:graphic xmlns:a="http://schemas.openxmlformats.org/drawingml/2006/main">
+              <a:graphicData uri="http://schemas.openxmlformats.org/drawingml/2006/picture">
+                <pic:pic xmlns:pic="http://schemas.openxmlformats.org/drawingml/2006/picture">
+                  <pic:nvPicPr>
+                    <pic:cNvPr id="2" name="Domain Object Modeling Example.jpeg"/>
+                    <pic:cNvPicPr/>
+                  </pic:nvPicPr>
+                  <pic:blipFill rotWithShape="1">
+                    <a:blip r:embed="rId5">
+                      <a:extLst>
+                        <a:ext uri="{28A0092B-C50C-407E-A947-70E740481C1C}">
+                          <a14:useLocalDpi xmlns:a14="http://schemas.microsoft.com/office/drawing/2010/main" val="0"/>
+                        </a:ext>
+                      </a:extLst>
+                    </a:blip>
+                    <a:srcRect l="33456" t="26609" r="26736" b="41757"/>
+                    <a:stretch/>
+                  </pic:blipFill>
+                  <pic:spPr bwMode="auto">
+                    <a:xfrm>
+                      <a:off x="0" y="0"/>
+                      <a:ext cx="5408686" cy="5011272"/>
+                    </a:xfrm>
+                    <a:prstGeom prst="rect">
+                      <a:avLst/>
+                    </a:prstGeom>
+                    <a:ln>
+                      <a:noFill/>
+                    </a:ln>
+                    <a:extLst>
+                      <a:ext uri="{53640926-AAD7-44D8-BBD7-CCE9431645EC}">
+                        <a14:shadowObscured xmlns:a14="http://schemas.microsoft.com/office/drawing/2010/main"/>
+                      </a:ext>
+                    </a:extLst>
+                  </pic:spPr>
+                </pic:pic>
+              </a:graphicData>
+            </a:graphic>
+          </wp:inline>
+        </w:drawing>
+      </w:r>
+    </w:p>
+    <w:p>
+      <w:pPr>
+        <w:rPr>
+          <w:rFonts w:ascii="Cambria" w:hAnsi="Cambria"/>
+        </w:rPr>
+      </w:pPr>
+    </w:p>
+    <w:p>
+      <w:pPr>
+        <w:rPr>
+          <w:rFonts w:ascii="Cambria" w:hAnsi="Cambria"/>
           <w:b/>
           <w:bCs/>
+          <w:u w:val="single"/>
         </w:rPr>
       </w:pPr>
       <w:r>
@@ -175,6 +244,7 @@
           <w:rFonts w:ascii="Cambria" w:hAnsi="Cambria"/>
           <w:b/>
           <w:bCs/>
+          <w:u w:val="single"/>
         </w:rPr>
         <w:t>BetterSlot.java</w:t>
       </w:r>
@@ -196,6 +266,50 @@
           <w:bCs/>
         </w:rPr>
       </w:pPr>
+      <w:r>
+        <w:rPr>
+          <w:rFonts w:ascii="Cambria" w:hAnsi="Cambria"/>
+          <w:b/>
+          <w:bCs/>
+        </w:rPr>
+        <w:t xml:space="preserve">public </w:t>
+      </w:r>
+      <w:proofErr w:type="gramStart"/>
+      <w:r>
+        <w:rPr>
+          <w:rFonts w:ascii="Cambria" w:hAnsi="Cambria"/>
+          <w:b/>
+          <w:bCs/>
+        </w:rPr>
+        <w:t>int[</w:t>
+      </w:r>
+      <w:proofErr w:type="gramEnd"/>
+      <w:r>
+        <w:rPr>
+          <w:rFonts w:ascii="Cambria" w:hAnsi="Cambria"/>
+          <w:b/>
+          <w:bCs/>
+        </w:rPr>
+        <w:t xml:space="preserve">] </w:t>
+      </w:r>
+      <w:proofErr w:type="spellStart"/>
+      <w:r>
+        <w:rPr>
+          <w:rFonts w:ascii="Cambria" w:hAnsi="Cambria"/>
+          <w:b/>
+          <w:bCs/>
+        </w:rPr>
+        <w:t>pullTheLever</w:t>
+      </w:r>
+      <w:proofErr w:type="spellEnd"/>
+      <w:r>
+        <w:rPr>
+          <w:rFonts w:ascii="Cambria" w:hAnsi="Cambria"/>
+          <w:b/>
+          <w:bCs/>
+        </w:rPr>
+        <w:t>()</w:t>
+      </w:r>
     </w:p>
     <w:p>
       <w:pPr>
@@ -205,16 +319,3003 @@
           <w:bCs/>
         </w:rPr>
       </w:pPr>
-      <w:r>
+    </w:p>
+    <w:p>
+      <w:pPr>
+        <w:pStyle w:val="ListParagraph"/>
+        <w:numPr>
+          <w:ilvl w:val="0"/>
+          <w:numId w:val="2"/>
+        </w:numPr>
+        <w:rPr>
+          <w:rFonts w:ascii="Cambria" w:hAnsi="Cambria"/>
+        </w:rPr>
+      </w:pPr>
+      <w:r>
+        <w:rPr>
+          <w:rFonts w:ascii="Cambria" w:hAnsi="Cambria"/>
+        </w:rPr>
+        <w:t xml:space="preserve">Generate </w:t>
+      </w:r>
+      <w:r>
+        <w:rPr>
+          <w:rFonts w:ascii="Cambria" w:hAnsi="Cambria"/>
+        </w:rPr>
+        <w:t>5 random numbers between 1 and 50. Assign them to a</w:t>
+      </w:r>
+      <w:r>
+        <w:rPr>
+          <w:rFonts w:ascii="Cambria" w:hAnsi="Cambria"/>
+        </w:rPr>
+        <w:t xml:space="preserve">n </w:t>
+      </w:r>
+      <w:r>
+        <w:rPr>
+          <w:rFonts w:ascii="Cambria" w:hAnsi="Cambria"/>
+        </w:rPr>
+        <w:t xml:space="preserve">integer </w:t>
+      </w:r>
+      <w:r>
+        <w:rPr>
+          <w:rFonts w:ascii="Cambria" w:hAnsi="Cambria"/>
+        </w:rPr>
+        <w:t xml:space="preserve">array of size </w:t>
+      </w:r>
+      <w:r>
+        <w:rPr>
+          <w:rFonts w:ascii="Cambria" w:hAnsi="Cambria"/>
+        </w:rPr>
+        <w:t>5 and return.</w:t>
+      </w:r>
+    </w:p>
+    <w:p>
+      <w:pPr>
+        <w:rPr>
+          <w:rFonts w:ascii="Cambria" w:hAnsi="Cambria"/>
+        </w:rPr>
+      </w:pPr>
+    </w:p>
+    <w:p>
+      <w:pPr>
         <w:rPr>
           <w:rFonts w:ascii="Cambria" w:hAnsi="Cambria"/>
           <w:b/>
           <w:bCs/>
         </w:rPr>
-        <w:t>TestSlipperySlot.java</w:t>
+      </w:pPr>
+      <w:r>
+        <w:rPr>
+          <w:rFonts w:ascii="Cambria" w:hAnsi="Cambria"/>
+          <w:b/>
+          <w:bCs/>
+        </w:rPr>
+        <w:t xml:space="preserve">public int </w:t>
+      </w:r>
+      <w:proofErr w:type="spellStart"/>
+      <w:r>
+        <w:rPr>
+          <w:rFonts w:ascii="Cambria" w:hAnsi="Cambria"/>
+          <w:b/>
+          <w:bCs/>
+        </w:rPr>
+        <w:t>payOff</w:t>
+      </w:r>
+      <w:proofErr w:type="spellEnd"/>
+      <w:r>
+        <w:rPr>
+          <w:rFonts w:ascii="Cambria" w:hAnsi="Cambria"/>
+          <w:b/>
+          <w:bCs/>
+        </w:rPr>
+        <w:t>(</w:t>
+      </w:r>
+      <w:proofErr w:type="gramStart"/>
+      <w:r>
+        <w:rPr>
+          <w:rFonts w:ascii="Cambria" w:hAnsi="Cambria"/>
+          <w:b/>
+          <w:bCs/>
+        </w:rPr>
+        <w:t>int[</w:t>
+      </w:r>
+      <w:proofErr w:type="gramEnd"/>
+      <w:r>
+        <w:rPr>
+          <w:rFonts w:ascii="Cambria" w:hAnsi="Cambria"/>
+          <w:b/>
+          <w:bCs/>
+        </w:rPr>
+        <w:t>] values)</w:t>
+      </w:r>
+    </w:p>
+    <w:p>
+      <w:pPr>
+        <w:rPr>
+          <w:rFonts w:ascii="Cambria" w:hAnsi="Cambria"/>
+          <w:b/>
+          <w:bCs/>
+        </w:rPr>
+      </w:pPr>
+    </w:p>
+    <w:p>
+      <w:pPr>
+        <w:pStyle w:val="ListParagraph"/>
+        <w:numPr>
+          <w:ilvl w:val="0"/>
+          <w:numId w:val="2"/>
+        </w:numPr>
+        <w:rPr>
+          <w:rFonts w:ascii="Cambria" w:hAnsi="Cambria"/>
+        </w:rPr>
+      </w:pPr>
+      <w:r>
+        <w:rPr>
+          <w:rFonts w:ascii="Cambria" w:hAnsi="Cambria"/>
+        </w:rPr>
+        <w:t>Given a</w:t>
+      </w:r>
+      <w:r>
+        <w:rPr>
+          <w:rFonts w:ascii="Cambria" w:hAnsi="Cambria"/>
+        </w:rPr>
+        <w:t xml:space="preserve">n </w:t>
+      </w:r>
+      <w:r>
+        <w:rPr>
+          <w:rFonts w:ascii="Cambria" w:hAnsi="Cambria"/>
+        </w:rPr>
+        <w:t>array</w:t>
+      </w:r>
+      <w:r>
+        <w:rPr>
+          <w:rFonts w:ascii="Cambria" w:hAnsi="Cambria"/>
+        </w:rPr>
+        <w:t xml:space="preserve"> </w:t>
+      </w:r>
+      <w:r>
+        <w:rPr>
+          <w:rFonts w:ascii="Cambria" w:hAnsi="Cambria"/>
+        </w:rPr>
+        <w:t xml:space="preserve">of 5 random </w:t>
+      </w:r>
+      <w:r>
+        <w:rPr>
+          <w:rFonts w:ascii="Cambria" w:hAnsi="Cambria"/>
+        </w:rPr>
+        <w:t>integers between 1 and 50</w:t>
+      </w:r>
+      <w:r>
+        <w:rPr>
+          <w:rFonts w:ascii="Cambria" w:hAnsi="Cambria"/>
+        </w:rPr>
+        <w:t xml:space="preserve">, </w:t>
+      </w:r>
+      <w:r>
+        <w:rPr>
+          <w:rFonts w:ascii="Cambria" w:hAnsi="Cambria"/>
+        </w:rPr>
+        <w:t xml:space="preserve">begin by ordering </w:t>
+      </w:r>
+      <w:r>
+        <w:rPr>
+          <w:rFonts w:ascii="Cambria" w:hAnsi="Cambria"/>
+        </w:rPr>
+        <w:t>the values</w:t>
+      </w:r>
+      <w:r>
+        <w:rPr>
+          <w:rFonts w:ascii="Cambria" w:hAnsi="Cambria"/>
+        </w:rPr>
+        <w:t xml:space="preserve">. </w:t>
+      </w:r>
+    </w:p>
+    <w:p>
+      <w:pPr>
+        <w:pStyle w:val="ListParagraph"/>
+        <w:numPr>
+          <w:ilvl w:val="0"/>
+          <w:numId w:val="2"/>
+        </w:numPr>
+        <w:rPr>
+          <w:rFonts w:ascii="Cambria" w:hAnsi="Cambria"/>
+        </w:rPr>
+      </w:pPr>
+      <w:r>
+        <w:rPr>
+          <w:rFonts w:ascii="Cambria" w:hAnsi="Cambria"/>
+        </w:rPr>
+        <w:lastRenderedPageBreak/>
+        <w:t>Iterate through the array and count how many pairs</w:t>
+      </w:r>
+      <w:r>
+        <w:rPr>
+          <w:rFonts w:ascii="Cambria" w:hAnsi="Cambria"/>
+        </w:rPr>
+        <w:t>, two adjacent equal values,</w:t>
+      </w:r>
+      <w:r>
+        <w:rPr>
+          <w:rFonts w:ascii="Cambria" w:hAnsi="Cambria"/>
+        </w:rPr>
+        <w:t xml:space="preserve"> there are. </w:t>
+      </w:r>
+    </w:p>
+    <w:p>
+      <w:pPr>
+        <w:pStyle w:val="ListParagraph"/>
+        <w:numPr>
+          <w:ilvl w:val="0"/>
+          <w:numId w:val="2"/>
+        </w:numPr>
+        <w:rPr>
+          <w:rFonts w:ascii="Cambria" w:hAnsi="Cambria"/>
+        </w:rPr>
+      </w:pPr>
+      <w:r>
+        <w:rPr>
+          <w:rFonts w:ascii="Cambria" w:hAnsi="Cambria"/>
+        </w:rPr>
+        <w:t xml:space="preserve">Use a switch </w:t>
+      </w:r>
+      <w:r>
+        <w:rPr>
+          <w:rFonts w:ascii="Cambria" w:hAnsi="Cambria"/>
+        </w:rPr>
+        <w:t xml:space="preserve">method to </w:t>
+      </w:r>
+      <w:r>
+        <w:rPr>
+          <w:rFonts w:ascii="Cambria" w:hAnsi="Cambria"/>
+        </w:rPr>
+        <w:t xml:space="preserve">determine payoff based on number of pairs. </w:t>
+      </w:r>
+    </w:p>
+    <w:p>
+      <w:pPr>
+        <w:pStyle w:val="ListParagraph"/>
+        <w:numPr>
+          <w:ilvl w:val="1"/>
+          <w:numId w:val="2"/>
+        </w:numPr>
+        <w:rPr>
+          <w:rFonts w:ascii="Cambria" w:hAnsi="Cambria"/>
+        </w:rPr>
+      </w:pPr>
+      <w:r>
+        <w:rPr>
+          <w:rFonts w:ascii="Cambria" w:hAnsi="Cambria"/>
+        </w:rPr>
+        <w:t xml:space="preserve">If 1: </w:t>
+      </w:r>
+      <w:r>
+        <w:rPr>
+          <w:rFonts w:ascii="Cambria" w:hAnsi="Cambria"/>
+        </w:rPr>
+        <w:t xml:space="preserve">There is only a single pair. </w:t>
+      </w:r>
+      <w:r>
+        <w:rPr>
+          <w:rFonts w:ascii="Cambria" w:hAnsi="Cambria"/>
+        </w:rPr>
+        <w:t>Set p</w:t>
+      </w:r>
+      <w:r>
+        <w:rPr>
+          <w:rFonts w:ascii="Cambria" w:hAnsi="Cambria"/>
+        </w:rPr>
+        <w:t xml:space="preserve">ayout </w:t>
+      </w:r>
+      <w:r>
+        <w:rPr>
+          <w:rFonts w:ascii="Cambria" w:hAnsi="Cambria"/>
+        </w:rPr>
+        <w:t xml:space="preserve">to </w:t>
+      </w:r>
+      <w:r>
+        <w:rPr>
+          <w:rFonts w:ascii="Cambria" w:hAnsi="Cambria"/>
+        </w:rPr>
+        <w:t xml:space="preserve">10. </w:t>
+      </w:r>
+    </w:p>
+    <w:p>
+      <w:pPr>
+        <w:pStyle w:val="ListParagraph"/>
+        <w:numPr>
+          <w:ilvl w:val="1"/>
+          <w:numId w:val="2"/>
+        </w:numPr>
+        <w:rPr>
+          <w:rFonts w:ascii="Cambria" w:hAnsi="Cambria"/>
+        </w:rPr>
+      </w:pPr>
+      <w:r>
+        <w:rPr>
+          <w:rFonts w:ascii="Cambria" w:hAnsi="Cambria"/>
+        </w:rPr>
+        <w:t>If 2:</w:t>
+      </w:r>
+      <w:r>
+        <w:rPr>
+          <w:rFonts w:ascii="Cambria" w:hAnsi="Cambria"/>
+        </w:rPr>
+        <w:t xml:space="preserve"> Iterate through array, checking if 3 integers in a row are equal. If true, </w:t>
+      </w:r>
+      <w:r>
+        <w:rPr>
+          <w:rFonts w:ascii="Cambria" w:hAnsi="Cambria"/>
+        </w:rPr>
+        <w:t xml:space="preserve">set </w:t>
+      </w:r>
+      <w:r>
+        <w:rPr>
+          <w:rFonts w:ascii="Cambria" w:hAnsi="Cambria"/>
+        </w:rPr>
+        <w:t xml:space="preserve">payout </w:t>
+      </w:r>
+      <w:r>
+        <w:rPr>
+          <w:rFonts w:ascii="Cambria" w:hAnsi="Cambria"/>
+        </w:rPr>
+        <w:t xml:space="preserve">to </w:t>
+      </w:r>
+      <w:r>
+        <w:rPr>
+          <w:rFonts w:ascii="Cambria" w:hAnsi="Cambria"/>
+        </w:rPr>
+        <w:t xml:space="preserve">100. Else, </w:t>
+      </w:r>
+      <w:r>
+        <w:rPr>
+          <w:rFonts w:ascii="Cambria" w:hAnsi="Cambria"/>
+        </w:rPr>
+        <w:t>set payou</w:t>
+      </w:r>
+      <w:r>
+        <w:rPr>
+          <w:rFonts w:ascii="Cambria" w:hAnsi="Cambria"/>
+        </w:rPr>
+        <w:t>t to</w:t>
+      </w:r>
+      <w:r>
+        <w:rPr>
+          <w:rFonts w:ascii="Cambria" w:hAnsi="Cambria"/>
+        </w:rPr>
+        <w:t xml:space="preserve"> </w:t>
+      </w:r>
+      <w:r>
+        <w:rPr>
+          <w:rFonts w:ascii="Cambria" w:hAnsi="Cambria"/>
+        </w:rPr>
+        <w:t>10.</w:t>
+      </w:r>
+    </w:p>
+    <w:p>
+      <w:pPr>
+        <w:pStyle w:val="ListParagraph"/>
+        <w:numPr>
+          <w:ilvl w:val="1"/>
+          <w:numId w:val="2"/>
+        </w:numPr>
+        <w:rPr>
+          <w:rFonts w:ascii="Cambria" w:hAnsi="Cambria"/>
+        </w:rPr>
+      </w:pPr>
+      <w:r>
+        <w:rPr>
+          <w:rFonts w:ascii="Cambria" w:hAnsi="Cambria"/>
+        </w:rPr>
+        <w:t xml:space="preserve">If 3: </w:t>
+      </w:r>
+      <w:r>
+        <w:rPr>
+          <w:rFonts w:ascii="Cambria" w:hAnsi="Cambria"/>
+        </w:rPr>
+        <w:t xml:space="preserve">Iterate through array, checking if 4 integers in a row are equal. If true, </w:t>
+      </w:r>
+      <w:r>
+        <w:rPr>
+          <w:rFonts w:ascii="Cambria" w:hAnsi="Cambria"/>
+        </w:rPr>
+        <w:t xml:space="preserve">set </w:t>
+      </w:r>
+      <w:r>
+        <w:rPr>
+          <w:rFonts w:ascii="Cambria" w:hAnsi="Cambria"/>
+        </w:rPr>
+        <w:t xml:space="preserve">payout </w:t>
+      </w:r>
+      <w:r>
+        <w:rPr>
+          <w:rFonts w:ascii="Cambria" w:hAnsi="Cambria"/>
+        </w:rPr>
+        <w:t xml:space="preserve">to </w:t>
+      </w:r>
+      <w:r>
+        <w:rPr>
+          <w:rFonts w:ascii="Cambria" w:hAnsi="Cambria"/>
+        </w:rPr>
+        <w:t>10000</w:t>
+      </w:r>
+      <w:r>
+        <w:rPr>
+          <w:rFonts w:ascii="Cambria" w:hAnsi="Cambria"/>
+        </w:rPr>
+        <w:t xml:space="preserve">. Else, </w:t>
+      </w:r>
+      <w:r>
+        <w:rPr>
+          <w:rFonts w:ascii="Cambria" w:hAnsi="Cambria"/>
+        </w:rPr>
+        <w:t xml:space="preserve">set </w:t>
+      </w:r>
+      <w:r>
+        <w:rPr>
+          <w:rFonts w:ascii="Cambria" w:hAnsi="Cambria"/>
+        </w:rPr>
+        <w:t xml:space="preserve">payout </w:t>
+      </w:r>
+      <w:r>
+        <w:rPr>
+          <w:rFonts w:ascii="Cambria" w:hAnsi="Cambria"/>
+        </w:rPr>
+        <w:t xml:space="preserve">to </w:t>
+      </w:r>
+      <w:r>
+        <w:rPr>
+          <w:rFonts w:ascii="Cambria" w:hAnsi="Cambria"/>
+        </w:rPr>
+        <w:t xml:space="preserve">5000. </w:t>
+      </w:r>
+    </w:p>
+    <w:p>
+      <w:pPr>
+        <w:pStyle w:val="ListParagraph"/>
+        <w:numPr>
+          <w:ilvl w:val="1"/>
+          <w:numId w:val="2"/>
+        </w:numPr>
+        <w:rPr>
+          <w:rFonts w:ascii="Cambria" w:hAnsi="Cambria"/>
+        </w:rPr>
+      </w:pPr>
+      <w:r>
+        <w:rPr>
+          <w:rFonts w:ascii="Cambria" w:hAnsi="Cambria"/>
+        </w:rPr>
+        <w:t xml:space="preserve">If 4: </w:t>
+      </w:r>
+      <w:r>
+        <w:rPr>
+          <w:rFonts w:ascii="Cambria" w:hAnsi="Cambria"/>
+        </w:rPr>
+        <w:t xml:space="preserve">There is a full house. </w:t>
+      </w:r>
+      <w:r>
+        <w:rPr>
+          <w:rFonts w:ascii="Cambria" w:hAnsi="Cambria"/>
+        </w:rPr>
+        <w:t>Set payout to</w:t>
+      </w:r>
+      <w:r>
+        <w:rPr>
+          <w:rFonts w:ascii="Cambria" w:hAnsi="Cambria"/>
+        </w:rPr>
+        <w:t xml:space="preserve"> </w:t>
+      </w:r>
+      <w:r>
+        <w:rPr>
+          <w:rFonts w:ascii="Cambria" w:hAnsi="Cambria"/>
+        </w:rPr>
+        <w:t>1000000</w:t>
+      </w:r>
+      <w:r>
+        <w:rPr>
+          <w:rFonts w:ascii="Cambria" w:hAnsi="Cambria"/>
+        </w:rPr>
+        <w:t xml:space="preserve">. </w:t>
+      </w:r>
+    </w:p>
+    <w:p>
+      <w:pPr>
+        <w:rPr>
+          <w:rFonts w:ascii="Cambria" w:hAnsi="Cambria"/>
+        </w:rPr>
+      </w:pPr>
+      <w:r>
+        <w:rPr>
+          <w:rFonts w:ascii="Cambria" w:hAnsi="Cambria"/>
+          <w:noProof/>
+        </w:rPr>
+        <w:drawing>
+          <wp:inline distT="0" distB="0" distL="0" distR="0" wp14:anchorId="6086B94A" wp14:editId="52451118">
+            <wp:extent cx="6241143" cy="6538101"/>
+            <wp:effectExtent l="0" t="0" r="0" b="2540"/>
+            <wp:docPr id="1" name="Picture 1" descr="A screenshot of a cell phone&#10;&#10;Description automatically generated"/>
+            <wp:cNvGraphicFramePr>
+              <a:graphicFrameLocks xmlns:a="http://schemas.openxmlformats.org/drawingml/2006/main" noChangeAspect="1"/>
+            </wp:cNvGraphicFramePr>
+            <a:graphic xmlns:a="http://schemas.openxmlformats.org/drawingml/2006/main">
+              <a:graphicData uri="http://schemas.openxmlformats.org/drawingml/2006/picture">
+                <pic:pic xmlns:pic="http://schemas.openxmlformats.org/drawingml/2006/picture">
+                  <pic:nvPicPr>
+                    <pic:cNvPr id="1" name="Algorithm flowchart example.jpeg"/>
+                    <pic:cNvPicPr/>
+                  </pic:nvPicPr>
+                  <pic:blipFill rotWithShape="1">
+                    <a:blip r:embed="rId6" cstate="print">
+                      <a:extLst>
+                        <a:ext uri="{28A0092B-C50C-407E-A947-70E740481C1C}">
+                          <a14:useLocalDpi xmlns:a14="http://schemas.microsoft.com/office/drawing/2010/main" val="0"/>
+                        </a:ext>
+                      </a:extLst>
+                    </a:blip>
+                    <a:srcRect l="11465" t="39518" r="34754"/>
+                    <a:stretch/>
+                  </pic:blipFill>
+                  <pic:spPr bwMode="auto">
+                    <a:xfrm>
+                      <a:off x="0" y="0"/>
+                      <a:ext cx="6261576" cy="6559506"/>
+                    </a:xfrm>
+                    <a:prstGeom prst="rect">
+                      <a:avLst/>
+                    </a:prstGeom>
+                    <a:ln>
+                      <a:noFill/>
+                    </a:ln>
+                    <a:extLst>
+                      <a:ext uri="{53640926-AAD7-44D8-BBD7-CCE9431645EC}">
+                        <a14:shadowObscured xmlns:a14="http://schemas.microsoft.com/office/drawing/2010/main"/>
+                      </a:ext>
+                    </a:extLst>
+                  </pic:spPr>
+                </pic:pic>
+              </a:graphicData>
+            </a:graphic>
+          </wp:inline>
+        </w:drawing>
+      </w:r>
+    </w:p>
+    <w:p>
+      <w:pPr>
+        <w:pStyle w:val="ListParagraph"/>
+        <w:numPr>
+          <w:ilvl w:val="0"/>
+          <w:numId w:val="2"/>
+        </w:numPr>
+        <w:rPr>
+          <w:rFonts w:ascii="Cambria" w:hAnsi="Cambria"/>
+        </w:rPr>
+      </w:pPr>
+      <w:r>
+        <w:rPr>
+          <w:rFonts w:ascii="Cambria" w:hAnsi="Cambria"/>
+        </w:rPr>
+        <w:lastRenderedPageBreak/>
+        <w:t xml:space="preserve">To test cases 6, 7 and 8, </w:t>
+      </w:r>
+      <w:r>
+        <w:rPr>
+          <w:rFonts w:ascii="Cambria" w:hAnsi="Cambria"/>
+        </w:rPr>
+        <w:t xml:space="preserve">we use </w:t>
+      </w:r>
+      <w:r>
+        <w:rPr>
+          <w:rFonts w:ascii="Cambria" w:hAnsi="Cambria"/>
+        </w:rPr>
+        <w:t xml:space="preserve">three while loops, iterating through the arrays and testing each value </w:t>
+      </w:r>
+      <w:r>
+        <w:rPr>
+          <w:rFonts w:ascii="Cambria" w:hAnsi="Cambria"/>
+        </w:rPr>
+        <w:t>for cases</w:t>
+      </w:r>
+    </w:p>
+    <w:p>
+      <w:pPr>
+        <w:pStyle w:val="ListParagraph"/>
+        <w:numPr>
+          <w:ilvl w:val="1"/>
+          <w:numId w:val="2"/>
+        </w:numPr>
+        <w:rPr>
+          <w:rFonts w:ascii="Cambria" w:hAnsi="Cambria"/>
+        </w:rPr>
+      </w:pPr>
+      <w:r>
+        <w:rPr>
+          <w:rFonts w:ascii="Cambria" w:hAnsi="Cambria"/>
+        </w:rPr>
+        <w:t xml:space="preserve">Case 6: Inside the while loop, </w:t>
+      </w:r>
+      <w:r>
+        <w:rPr>
+          <w:rFonts w:ascii="Cambria" w:hAnsi="Cambria"/>
+        </w:rPr>
+        <w:t xml:space="preserve">the if statement checks if </w:t>
+      </w:r>
+      <w:r>
+        <w:rPr>
+          <w:rFonts w:ascii="Cambria" w:hAnsi="Cambria"/>
+        </w:rPr>
+        <w:t>sqrt(</w:t>
+      </w:r>
+      <w:r>
+        <w:rPr>
+          <w:rFonts w:ascii="Cambria" w:hAnsi="Cambria"/>
+        </w:rPr>
+        <w:t>valu</w:t>
+      </w:r>
+      <w:r>
+        <w:rPr>
+          <w:rFonts w:ascii="Cambria" w:hAnsi="Cambria"/>
+        </w:rPr>
+        <w:t>es[</w:t>
+      </w:r>
+      <w:proofErr w:type="spellStart"/>
+      <w:r>
+        <w:rPr>
+          <w:rFonts w:ascii="Cambria" w:hAnsi="Cambria"/>
+        </w:rPr>
+        <w:t>i</w:t>
+      </w:r>
+      <w:proofErr w:type="spellEnd"/>
+      <w:r>
+        <w:rPr>
+          <w:rFonts w:ascii="Cambria" w:hAnsi="Cambria"/>
+        </w:rPr>
+        <w:t>]</w:t>
+      </w:r>
+      <w:r>
+        <w:rPr>
+          <w:rFonts w:ascii="Cambria" w:hAnsi="Cambria"/>
+        </w:rPr>
+        <w:t xml:space="preserve">) </w:t>
+      </w:r>
+      <w:r>
+        <w:rPr>
+          <w:rFonts w:ascii="Cambria" w:hAnsi="Cambria"/>
+        </w:rPr>
+        <w:t>is a</w:t>
+      </w:r>
+      <w:r>
+        <w:rPr>
+          <w:rFonts w:ascii="Cambria" w:hAnsi="Cambria"/>
+        </w:rPr>
+        <w:t>n integer</w:t>
+      </w:r>
+      <w:r>
+        <w:rPr>
+          <w:rFonts w:ascii="Cambria" w:hAnsi="Cambria"/>
+        </w:rPr>
+        <w:t xml:space="preserve">, in which case it is a perfect square. </w:t>
+      </w:r>
+    </w:p>
+    <w:p>
+      <w:pPr>
+        <w:pStyle w:val="ListParagraph"/>
+        <w:numPr>
+          <w:ilvl w:val="1"/>
+          <w:numId w:val="2"/>
+        </w:numPr>
+        <w:rPr>
+          <w:rFonts w:ascii="Cambria" w:hAnsi="Cambria"/>
+        </w:rPr>
+      </w:pPr>
+      <w:r>
+        <w:rPr>
+          <w:rFonts w:ascii="Cambria" w:hAnsi="Cambria"/>
+        </w:rPr>
+        <w:t xml:space="preserve">Case 7: Inside the while loop, the if statement checks if </w:t>
+      </w:r>
+      <w:r>
+        <w:rPr>
+          <w:rFonts w:ascii="Cambria" w:hAnsi="Cambria"/>
+        </w:rPr>
+        <w:t>values[</w:t>
+      </w:r>
+      <w:proofErr w:type="spellStart"/>
+      <w:r>
+        <w:rPr>
+          <w:rFonts w:ascii="Cambria" w:hAnsi="Cambria"/>
+        </w:rPr>
+        <w:t>i</w:t>
+      </w:r>
+      <w:proofErr w:type="spellEnd"/>
+      <w:r>
+        <w:rPr>
+          <w:rFonts w:ascii="Cambria" w:hAnsi="Cambria"/>
+        </w:rPr>
+        <w:t xml:space="preserve">] is equal to 42. </w:t>
+      </w:r>
+    </w:p>
+    <w:p>
+      <w:pPr>
+        <w:pStyle w:val="ListParagraph"/>
+        <w:numPr>
+          <w:ilvl w:val="1"/>
+          <w:numId w:val="2"/>
+        </w:numPr>
+        <w:rPr>
+          <w:rFonts w:ascii="Cambria" w:hAnsi="Cambria"/>
+        </w:rPr>
+      </w:pPr>
+      <w:r>
+        <w:rPr>
+          <w:rFonts w:ascii="Cambria" w:hAnsi="Cambria"/>
+        </w:rPr>
+        <w:t>Case 8: Inside the while loop, the if statement checks if values[</w:t>
+      </w:r>
+      <w:proofErr w:type="spellStart"/>
+      <w:r>
+        <w:rPr>
+          <w:rFonts w:ascii="Cambria" w:hAnsi="Cambria"/>
+        </w:rPr>
+        <w:t>i</w:t>
+      </w:r>
+      <w:proofErr w:type="spellEnd"/>
+      <w:r>
+        <w:rPr>
+          <w:rFonts w:ascii="Cambria" w:hAnsi="Cambria"/>
+        </w:rPr>
+        <w:t xml:space="preserve">] is a power of 2. </w:t>
       </w:r>
       <w:bookmarkStart w:id="0" w:name="_GoBack"/>
       <w:bookmarkEnd w:id="0"/>
+    </w:p>
+    <w:p>
+      <w:pPr>
+        <w:rPr>
+          <w:rFonts w:ascii="Cambria" w:hAnsi="Cambria"/>
+        </w:rPr>
+      </w:pPr>
+      <w:r>
+        <w:rPr>
+          <w:rFonts w:ascii="Cambria" w:hAnsi="Cambria"/>
+          <w:noProof/>
+        </w:rPr>
+        <w:drawing>
+          <wp:inline distT="0" distB="0" distL="0" distR="0" wp14:anchorId="40622E0F" wp14:editId="607A685D">
+            <wp:extent cx="4648660" cy="6603316"/>
+            <wp:effectExtent l="0" t="0" r="0" b="1270"/>
+            <wp:docPr id="3" name="Picture 3" descr="A close up of text on a white background&#10;&#10;Description automatically generated"/>
+            <wp:cNvGraphicFramePr>
+              <a:graphicFrameLocks xmlns:a="http://schemas.openxmlformats.org/drawingml/2006/main" noChangeAspect="1"/>
+            </wp:cNvGraphicFramePr>
+            <a:graphic xmlns:a="http://schemas.openxmlformats.org/drawingml/2006/main">
+              <a:graphicData uri="http://schemas.openxmlformats.org/drawingml/2006/picture">
+                <pic:pic xmlns:pic="http://schemas.openxmlformats.org/drawingml/2006/picture">
+                  <pic:nvPicPr>
+                    <pic:cNvPr id="3" name="Flowchart tests 6,7 and 8.jpeg"/>
+                    <pic:cNvPicPr/>
+                  </pic:nvPicPr>
+                  <pic:blipFill rotWithShape="1">
+                    <a:blip r:embed="rId7" cstate="print">
+                      <a:extLst>
+                        <a:ext uri="{28A0092B-C50C-407E-A947-70E740481C1C}">
+                          <a14:useLocalDpi xmlns:a14="http://schemas.microsoft.com/office/drawing/2010/main" val="0"/>
+                        </a:ext>
+                      </a:extLst>
+                    </a:blip>
+                    <a:srcRect l="5372" r="13309" b="10742"/>
+                    <a:stretch/>
+                  </pic:blipFill>
+                  <pic:spPr bwMode="auto">
+                    <a:xfrm>
+                      <a:off x="0" y="0"/>
+                      <a:ext cx="4677647" cy="6644491"/>
+                    </a:xfrm>
+                    <a:prstGeom prst="rect">
+                      <a:avLst/>
+                    </a:prstGeom>
+                    <a:ln>
+                      <a:noFill/>
+                    </a:ln>
+                    <a:extLst>
+                      <a:ext uri="{53640926-AAD7-44D8-BBD7-CCE9431645EC}">
+                        <a14:shadowObscured xmlns:a14="http://schemas.microsoft.com/office/drawing/2010/main"/>
+                      </a:ext>
+                    </a:extLst>
+                  </pic:spPr>
+                </pic:pic>
+              </a:graphicData>
+            </a:graphic>
+          </wp:inline>
+        </w:drawing>
+      </w:r>
+    </w:p>
+    <w:p>
+      <w:pPr>
+        <w:rPr>
+          <w:rFonts w:ascii="Cambria" w:hAnsi="Cambria"/>
+          <w:b/>
+          <w:bCs/>
+        </w:rPr>
+      </w:pPr>
+    </w:p>
+    <w:p>
+      <w:pPr>
+        <w:rPr>
+          <w:rFonts w:ascii="Cambria" w:hAnsi="Cambria"/>
+          <w:b/>
+          <w:bCs/>
+        </w:rPr>
+      </w:pPr>
+    </w:p>
+    <w:p>
+      <w:pPr>
+        <w:rPr>
+          <w:rFonts w:ascii="Cambria" w:hAnsi="Cambria"/>
+          <w:b/>
+          <w:bCs/>
+          <w:u w:val="single"/>
+        </w:rPr>
+      </w:pPr>
+      <w:r>
+        <w:rPr>
+          <w:rFonts w:ascii="Cambria" w:hAnsi="Cambria"/>
+          <w:b/>
+          <w:bCs/>
+          <w:u w:val="single"/>
+        </w:rPr>
+        <w:t>TestSlipperySlot.java</w:t>
+      </w:r>
+    </w:p>
+    <w:p>
+      <w:pPr>
+        <w:rPr>
+          <w:rFonts w:ascii="Cambria" w:hAnsi="Cambria"/>
+          <w:b/>
+          <w:bCs/>
+        </w:rPr>
+      </w:pPr>
+    </w:p>
+    <w:tbl>
+      <w:tblPr>
+        <w:tblStyle w:val="TableGrid"/>
+        <w:tblW w:w="0" w:type="auto"/>
+        <w:tblLook w:val="04A0" w:firstRow="1" w:lastRow="0" w:firstColumn="1" w:lastColumn="0" w:noHBand="0" w:noVBand="1"/>
+      </w:tblPr>
+      <w:tblGrid>
+        <w:gridCol w:w="5013"/>
+        <w:gridCol w:w="1966"/>
+        <w:gridCol w:w="2371"/>
+      </w:tblGrid>
+      <w:tr>
+        <w:trPr>
+          <w:trHeight w:val="458"/>
+        </w:trPr>
+        <w:tc>
+          <w:tcPr>
+            <w:tcW w:w="5013" w:type="dxa"/>
+          </w:tcPr>
+          <w:p>
+            <w:pPr>
+              <w:rPr>
+                <w:rFonts w:ascii="Cambria" w:hAnsi="Cambria"/>
+                <w:b/>
+                <w:bCs/>
+              </w:rPr>
+            </w:pPr>
+            <w:r>
+              <w:rPr>
+                <w:rFonts w:ascii="Cambria" w:hAnsi="Cambria"/>
+                <w:b/>
+                <w:bCs/>
+              </w:rPr>
+              <w:t>Test</w:t>
+            </w:r>
+          </w:p>
+          <w:p>
+            <w:pPr>
+              <w:rPr>
+                <w:rFonts w:ascii="Cambria" w:hAnsi="Cambria"/>
+                <w:b/>
+                <w:bCs/>
+              </w:rPr>
+            </w:pPr>
+          </w:p>
+        </w:tc>
+        <w:tc>
+          <w:tcPr>
+            <w:tcW w:w="1966" w:type="dxa"/>
+          </w:tcPr>
+          <w:p>
+            <w:pPr>
+              <w:rPr>
+                <w:rFonts w:ascii="Cambria" w:hAnsi="Cambria"/>
+                <w:b/>
+                <w:bCs/>
+              </w:rPr>
+            </w:pPr>
+            <w:r>
+              <w:rPr>
+                <w:rFonts w:ascii="Cambria" w:hAnsi="Cambria"/>
+                <w:b/>
+                <w:bCs/>
+              </w:rPr>
+              <w:t>Values</w:t>
+            </w:r>
+          </w:p>
+        </w:tc>
+        <w:tc>
+          <w:tcPr>
+            <w:tcW w:w="2371" w:type="dxa"/>
+          </w:tcPr>
+          <w:p>
+            <w:pPr>
+              <w:rPr>
+                <w:rFonts w:ascii="Cambria" w:hAnsi="Cambria"/>
+                <w:b/>
+                <w:bCs/>
+              </w:rPr>
+            </w:pPr>
+            <w:r>
+              <w:rPr>
+                <w:rFonts w:ascii="Cambria" w:hAnsi="Cambria"/>
+                <w:b/>
+                <w:bCs/>
+              </w:rPr>
+              <w:t>Description</w:t>
+            </w:r>
+          </w:p>
+        </w:tc>
+      </w:tr>
+      <w:tr>
+        <w:tc>
+          <w:tcPr>
+            <w:tcW w:w="5013" w:type="dxa"/>
+          </w:tcPr>
+          <w:p>
+            <w:pPr>
+              <w:rPr>
+                <w:rFonts w:ascii="Cambria" w:hAnsi="Cambria"/>
+              </w:rPr>
+            </w:pPr>
+            <w:proofErr w:type="spellStart"/>
+            <w:r>
+              <w:rPr>
+                <w:rFonts w:ascii="Cambria" w:hAnsi="Cambria"/>
+              </w:rPr>
+              <w:t>testLeverPull</w:t>
+            </w:r>
+            <w:proofErr w:type="spellEnd"/>
+          </w:p>
+          <w:p>
+            <w:pPr>
+              <w:rPr>
+                <w:rFonts w:ascii="Cambria" w:hAnsi="Cambria"/>
+              </w:rPr>
+            </w:pPr>
+          </w:p>
+        </w:tc>
+        <w:tc>
+          <w:tcPr>
+            <w:tcW w:w="1966" w:type="dxa"/>
+          </w:tcPr>
+          <w:p>
+            <w:pPr>
+              <w:rPr>
+                <w:rFonts w:ascii="Cambria" w:hAnsi="Cambria"/>
+              </w:rPr>
+            </w:pPr>
+            <w:r>
+              <w:rPr>
+                <w:rFonts w:ascii="Cambria" w:hAnsi="Cambria"/>
+              </w:rPr>
+              <w:t>NA</w:t>
+            </w:r>
+          </w:p>
+        </w:tc>
+        <w:tc>
+          <w:tcPr>
+            <w:tcW w:w="2371" w:type="dxa"/>
+          </w:tcPr>
+          <w:p>
+            <w:pPr>
+              <w:rPr>
+                <w:rFonts w:ascii="Cambria" w:hAnsi="Cambria"/>
+              </w:rPr>
+            </w:pPr>
+            <w:r>
+              <w:rPr>
+                <w:rFonts w:ascii="Cambria" w:hAnsi="Cambria"/>
+              </w:rPr>
+              <w:t xml:space="preserve">Makes 20 calls to </w:t>
+            </w:r>
+            <w:proofErr w:type="spellStart"/>
+            <w:r>
+              <w:rPr>
+                <w:rFonts w:ascii="Cambria" w:hAnsi="Cambria"/>
+              </w:rPr>
+              <w:t>SlipperySlot’s</w:t>
+            </w:r>
+            <w:proofErr w:type="spellEnd"/>
+            <w:r>
+              <w:rPr>
+                <w:rFonts w:ascii="Cambria" w:hAnsi="Cambria"/>
+              </w:rPr>
+              <w:t xml:space="preserve"> </w:t>
+            </w:r>
+            <w:proofErr w:type="spellStart"/>
+            <w:proofErr w:type="gramStart"/>
+            <w:r>
+              <w:rPr>
+                <w:rFonts w:ascii="Cambria" w:hAnsi="Cambria"/>
+              </w:rPr>
+              <w:t>pullTheLever</w:t>
+            </w:r>
+            <w:proofErr w:type="spellEnd"/>
+            <w:r>
+              <w:rPr>
+                <w:rFonts w:ascii="Cambria" w:hAnsi="Cambria"/>
+              </w:rPr>
+              <w:t>(</w:t>
+            </w:r>
+            <w:proofErr w:type="gramEnd"/>
+            <w:r>
+              <w:rPr>
+                <w:rFonts w:ascii="Cambria" w:hAnsi="Cambria"/>
+              </w:rPr>
+              <w:t>)</w:t>
+            </w:r>
+            <w:r>
+              <w:rPr>
+                <w:rFonts w:ascii="Cambria" w:hAnsi="Cambria"/>
+              </w:rPr>
+              <w:t xml:space="preserve">. Tests if </w:t>
+            </w:r>
+            <w:r>
+              <w:rPr>
+                <w:rFonts w:ascii="Cambria" w:hAnsi="Cambria"/>
+              </w:rPr>
+              <w:t xml:space="preserve">an array of 5 values between 1 and 50 is returned. </w:t>
+            </w:r>
+          </w:p>
+        </w:tc>
+      </w:tr>
+      <w:tr>
+        <w:tc>
+          <w:tcPr>
+            <w:tcW w:w="5013" w:type="dxa"/>
+          </w:tcPr>
+          <w:p>
+            <w:pPr>
+              <w:rPr>
+                <w:rFonts w:ascii="Cambria" w:hAnsi="Cambria"/>
+              </w:rPr>
+            </w:pPr>
+            <w:proofErr w:type="spellStart"/>
+            <w:r>
+              <w:rPr>
+                <w:rFonts w:ascii="Cambria" w:hAnsi="Cambria"/>
+              </w:rPr>
+              <w:t>testAllSame</w:t>
+            </w:r>
+            <w:proofErr w:type="spellEnd"/>
+          </w:p>
+          <w:p>
+            <w:pPr>
+              <w:rPr>
+                <w:rFonts w:ascii="Cambria" w:hAnsi="Cambria"/>
+              </w:rPr>
+            </w:pPr>
+          </w:p>
+        </w:tc>
+        <w:tc>
+          <w:tcPr>
+            <w:tcW w:w="1966" w:type="dxa"/>
+          </w:tcPr>
+          <w:p>
+            <w:pPr>
+              <w:rPr>
+                <w:rFonts w:ascii="Cambria" w:hAnsi="Cambria"/>
+              </w:rPr>
+            </w:pPr>
+            <w:r>
+              <w:rPr>
+                <w:rFonts w:ascii="Cambria" w:hAnsi="Cambria"/>
+              </w:rPr>
+              <w:t xml:space="preserve">Integer </w:t>
+            </w:r>
+            <w:r>
+              <w:rPr>
+                <w:rFonts w:ascii="Cambria" w:hAnsi="Cambria"/>
+              </w:rPr>
+              <w:t>in [</w:t>
+            </w:r>
+            <w:r>
+              <w:rPr>
+                <w:rFonts w:ascii="Cambria" w:hAnsi="Cambria"/>
+              </w:rPr>
+              <w:t>1</w:t>
+            </w:r>
+            <w:r>
+              <w:rPr>
+                <w:rFonts w:ascii="Cambria" w:hAnsi="Cambria"/>
+              </w:rPr>
+              <w:t>;</w:t>
+            </w:r>
+            <w:r>
+              <w:rPr>
+                <w:rFonts w:ascii="Cambria" w:hAnsi="Cambria"/>
+              </w:rPr>
+              <w:t>50</w:t>
+            </w:r>
+            <w:r>
+              <w:rPr>
+                <w:rFonts w:ascii="Cambria" w:hAnsi="Cambria"/>
+              </w:rPr>
+              <w:t>]</w:t>
+            </w:r>
+          </w:p>
+        </w:tc>
+        <w:tc>
+          <w:tcPr>
+            <w:tcW w:w="2371" w:type="dxa"/>
+          </w:tcPr>
+          <w:p>
+            <w:pPr>
+              <w:rPr>
+                <w:rFonts w:ascii="Cambria" w:hAnsi="Cambria"/>
+              </w:rPr>
+            </w:pPr>
+            <w:r>
+              <w:rPr>
+                <w:rFonts w:ascii="Cambria" w:hAnsi="Cambria"/>
+              </w:rPr>
+              <w:t>Creates 20 array of 5 identical values between 1 and 50. Checks that return is greater or equal to 1000000.</w:t>
+            </w:r>
+          </w:p>
+        </w:tc>
+      </w:tr>
+      <w:tr>
+        <w:tc>
+          <w:tcPr>
+            <w:tcW w:w="5013" w:type="dxa"/>
+          </w:tcPr>
+          <w:p>
+            <w:pPr>
+              <w:rPr>
+                <w:rFonts w:ascii="Cambria" w:hAnsi="Cambria"/>
+              </w:rPr>
+            </w:pPr>
+            <w:proofErr w:type="spellStart"/>
+            <w:r>
+              <w:rPr>
+                <w:rFonts w:ascii="Cambria" w:hAnsi="Cambria"/>
+              </w:rPr>
+              <w:t>testSimplePairOne</w:t>
+            </w:r>
+            <w:proofErr w:type="spellEnd"/>
+          </w:p>
+          <w:p>
+            <w:pPr>
+              <w:rPr>
+                <w:rFonts w:ascii="Cambria" w:hAnsi="Cambria"/>
+              </w:rPr>
+            </w:pPr>
+          </w:p>
+        </w:tc>
+        <w:tc>
+          <w:tcPr>
+            <w:tcW w:w="1966" w:type="dxa"/>
+          </w:tcPr>
+          <w:p>
+            <w:pPr>
+              <w:rPr>
+                <w:rFonts w:ascii="Cambria" w:hAnsi="Cambria"/>
+              </w:rPr>
+            </w:pPr>
+            <w:r>
+              <w:rPr>
+                <w:rFonts w:ascii="Cambria" w:hAnsi="Cambria"/>
+              </w:rPr>
+              <w:t>5, 5, 7, 11, 43</w:t>
+            </w:r>
+          </w:p>
+        </w:tc>
+        <w:tc>
+          <w:tcPr>
+            <w:tcW w:w="2371" w:type="dxa"/>
+          </w:tcPr>
+          <w:p>
+            <w:pPr>
+              <w:rPr>
+                <w:rFonts w:ascii="Cambria" w:hAnsi="Cambria"/>
+              </w:rPr>
+            </w:pPr>
+            <w:r>
+              <w:rPr>
+                <w:rFonts w:ascii="Cambria" w:hAnsi="Cambria"/>
+              </w:rPr>
+              <w:t>Tests return of 10.</w:t>
+            </w:r>
+          </w:p>
+        </w:tc>
+      </w:tr>
+      <w:tr>
+        <w:tc>
+          <w:tcPr>
+            <w:tcW w:w="5013" w:type="dxa"/>
+          </w:tcPr>
+          <w:p>
+            <w:pPr>
+              <w:rPr>
+                <w:rFonts w:ascii="Cambria" w:hAnsi="Cambria"/>
+              </w:rPr>
+            </w:pPr>
+            <w:proofErr w:type="spellStart"/>
+            <w:r>
+              <w:rPr>
+                <w:rFonts w:ascii="Cambria" w:hAnsi="Cambria"/>
+              </w:rPr>
+              <w:t>testSimplePairTwo</w:t>
+            </w:r>
+            <w:proofErr w:type="spellEnd"/>
+          </w:p>
+          <w:p>
+            <w:pPr>
+              <w:rPr>
+                <w:rFonts w:ascii="Cambria" w:hAnsi="Cambria"/>
+              </w:rPr>
+            </w:pPr>
+          </w:p>
+        </w:tc>
+        <w:tc>
+          <w:tcPr>
+            <w:tcW w:w="1966" w:type="dxa"/>
+          </w:tcPr>
+          <w:p>
+            <w:pPr>
+              <w:rPr>
+                <w:rFonts w:ascii="Cambria" w:hAnsi="Cambria"/>
+              </w:rPr>
+            </w:pPr>
+            <w:r>
+              <w:rPr>
+                <w:rFonts w:ascii="Cambria" w:hAnsi="Cambria"/>
+              </w:rPr>
+              <w:t>3, 3, 39, 37, 14</w:t>
+            </w:r>
+          </w:p>
+        </w:tc>
+        <w:tc>
+          <w:tcPr>
+            <w:tcW w:w="2371" w:type="dxa"/>
+          </w:tcPr>
+          <w:p>
+            <w:pPr>
+              <w:rPr>
+                <w:rFonts w:ascii="Cambria" w:hAnsi="Cambria"/>
+              </w:rPr>
+            </w:pPr>
+            <w:r>
+              <w:rPr>
+                <w:rFonts w:ascii="Cambria" w:hAnsi="Cambria"/>
+              </w:rPr>
+              <w:t>Tests return of 10.</w:t>
+            </w:r>
+          </w:p>
+        </w:tc>
+      </w:tr>
+      <w:tr>
+        <w:tc>
+          <w:tcPr>
+            <w:tcW w:w="5013" w:type="dxa"/>
+          </w:tcPr>
+          <w:p>
+            <w:pPr>
+              <w:rPr>
+                <w:rFonts w:ascii="Cambria" w:hAnsi="Cambria"/>
+              </w:rPr>
+            </w:pPr>
+            <w:proofErr w:type="spellStart"/>
+            <w:r>
+              <w:rPr>
+                <w:rFonts w:ascii="Cambria" w:hAnsi="Cambria"/>
+              </w:rPr>
+              <w:t>testTwoPairsOne</w:t>
+            </w:r>
+            <w:proofErr w:type="spellEnd"/>
+          </w:p>
+          <w:p>
+            <w:pPr>
+              <w:rPr>
+                <w:rFonts w:ascii="Cambria" w:hAnsi="Cambria"/>
+              </w:rPr>
+            </w:pPr>
+          </w:p>
+        </w:tc>
+        <w:tc>
+          <w:tcPr>
+            <w:tcW w:w="1966" w:type="dxa"/>
+          </w:tcPr>
+          <w:p>
+            <w:pPr>
+              <w:rPr>
+                <w:rFonts w:ascii="Cambria" w:hAnsi="Cambria"/>
+              </w:rPr>
+            </w:pPr>
+            <w:r>
+              <w:rPr>
+                <w:rFonts w:ascii="Cambria" w:hAnsi="Cambria"/>
+              </w:rPr>
+              <w:t>3, 3, 39, 39, 14</w:t>
+            </w:r>
+          </w:p>
+        </w:tc>
+        <w:tc>
+          <w:tcPr>
+            <w:tcW w:w="2371" w:type="dxa"/>
+          </w:tcPr>
+          <w:p>
+            <w:pPr>
+              <w:rPr>
+                <w:rFonts w:ascii="Cambria" w:hAnsi="Cambria"/>
+              </w:rPr>
+            </w:pPr>
+            <w:r>
+              <w:rPr>
+                <w:rFonts w:ascii="Cambria" w:hAnsi="Cambria"/>
+              </w:rPr>
+              <w:t>Tests return of 10.</w:t>
+            </w:r>
+          </w:p>
+        </w:tc>
+      </w:tr>
+      <w:tr>
+        <w:tc>
+          <w:tcPr>
+            <w:tcW w:w="5013" w:type="dxa"/>
+          </w:tcPr>
+          <w:p>
+            <w:pPr>
+              <w:rPr>
+                <w:rFonts w:ascii="Cambria" w:hAnsi="Cambria"/>
+              </w:rPr>
+            </w:pPr>
+            <w:proofErr w:type="spellStart"/>
+            <w:r>
+              <w:rPr>
+                <w:rFonts w:ascii="Cambria" w:hAnsi="Cambria"/>
+              </w:rPr>
+              <w:t>testTwoPairsTwo</w:t>
+            </w:r>
+            <w:proofErr w:type="spellEnd"/>
+          </w:p>
+          <w:p>
+            <w:pPr>
+              <w:rPr>
+                <w:rFonts w:ascii="Cambria" w:hAnsi="Cambria"/>
+              </w:rPr>
+            </w:pPr>
+          </w:p>
+        </w:tc>
+        <w:tc>
+          <w:tcPr>
+            <w:tcW w:w="1966" w:type="dxa"/>
+          </w:tcPr>
+          <w:p>
+            <w:pPr>
+              <w:rPr>
+                <w:rFonts w:ascii="Cambria" w:hAnsi="Cambria"/>
+              </w:rPr>
+            </w:pPr>
+            <w:r>
+              <w:rPr>
+                <w:rFonts w:ascii="Cambria" w:hAnsi="Cambria"/>
+              </w:rPr>
+              <w:t>5, 5, 14, 14, 23</w:t>
+            </w:r>
+          </w:p>
+        </w:tc>
+        <w:tc>
+          <w:tcPr>
+            <w:tcW w:w="2371" w:type="dxa"/>
+          </w:tcPr>
+          <w:p>
+            <w:pPr>
+              <w:rPr>
+                <w:rFonts w:ascii="Cambria" w:hAnsi="Cambria"/>
+              </w:rPr>
+            </w:pPr>
+            <w:r>
+              <w:rPr>
+                <w:rFonts w:ascii="Cambria" w:hAnsi="Cambria"/>
+              </w:rPr>
+              <w:t>Tests return of 10.</w:t>
+            </w:r>
+          </w:p>
+        </w:tc>
+      </w:tr>
+      <w:tr>
+        <w:tc>
+          <w:tcPr>
+            <w:tcW w:w="5013" w:type="dxa"/>
+          </w:tcPr>
+          <w:p>
+            <w:pPr>
+              <w:rPr>
+                <w:rFonts w:ascii="Cambria" w:hAnsi="Cambria"/>
+              </w:rPr>
+            </w:pPr>
+            <w:proofErr w:type="spellStart"/>
+            <w:r>
+              <w:rPr>
+                <w:rFonts w:ascii="Cambria" w:hAnsi="Cambria"/>
+              </w:rPr>
+              <w:t>testTripleOne</w:t>
+            </w:r>
+            <w:proofErr w:type="spellEnd"/>
+          </w:p>
+          <w:p>
+            <w:pPr>
+              <w:rPr>
+                <w:rFonts w:ascii="Cambria" w:hAnsi="Cambria"/>
+              </w:rPr>
+            </w:pPr>
+          </w:p>
+        </w:tc>
+        <w:tc>
+          <w:tcPr>
+            <w:tcW w:w="1966" w:type="dxa"/>
+          </w:tcPr>
+          <w:p>
+            <w:pPr>
+              <w:rPr>
+                <w:rFonts w:ascii="Cambria" w:hAnsi="Cambria"/>
+              </w:rPr>
+            </w:pPr>
+            <w:r>
+              <w:rPr>
+                <w:rFonts w:ascii="Cambria" w:hAnsi="Cambria"/>
+              </w:rPr>
+              <w:t>39, 39, 14, 39, 41</w:t>
+            </w:r>
+          </w:p>
+        </w:tc>
+        <w:tc>
+          <w:tcPr>
+            <w:tcW w:w="2371" w:type="dxa"/>
+          </w:tcPr>
+          <w:p>
+            <w:pPr>
+              <w:rPr>
+                <w:rFonts w:ascii="Cambria" w:hAnsi="Cambria"/>
+              </w:rPr>
+            </w:pPr>
+            <w:r>
+              <w:rPr>
+                <w:rFonts w:ascii="Cambria" w:hAnsi="Cambria"/>
+              </w:rPr>
+              <w:t>Tests return of 100.</w:t>
+            </w:r>
+          </w:p>
+        </w:tc>
+      </w:tr>
+      <w:tr>
+        <w:tc>
+          <w:tcPr>
+            <w:tcW w:w="5013" w:type="dxa"/>
+          </w:tcPr>
+          <w:p>
+            <w:pPr>
+              <w:rPr>
+                <w:rFonts w:ascii="Cambria" w:hAnsi="Cambria"/>
+              </w:rPr>
+            </w:pPr>
+            <w:proofErr w:type="spellStart"/>
+            <w:r>
+              <w:rPr>
+                <w:rFonts w:ascii="Cambria" w:hAnsi="Cambria"/>
+              </w:rPr>
+              <w:t>testTripleTwo</w:t>
+            </w:r>
+            <w:proofErr w:type="spellEnd"/>
+          </w:p>
+          <w:p>
+            <w:pPr>
+              <w:rPr>
+                <w:rFonts w:ascii="Cambria" w:hAnsi="Cambria"/>
+              </w:rPr>
+            </w:pPr>
+          </w:p>
+        </w:tc>
+        <w:tc>
+          <w:tcPr>
+            <w:tcW w:w="1966" w:type="dxa"/>
+          </w:tcPr>
+          <w:p>
+            <w:pPr>
+              <w:rPr>
+                <w:rFonts w:ascii="Cambria" w:hAnsi="Cambria"/>
+              </w:rPr>
+            </w:pPr>
+            <w:r>
+              <w:rPr>
+                <w:rFonts w:ascii="Cambria" w:hAnsi="Cambria"/>
+              </w:rPr>
+              <w:t>3, 3, 3, 37, 14</w:t>
+            </w:r>
+          </w:p>
+        </w:tc>
+        <w:tc>
+          <w:tcPr>
+            <w:tcW w:w="2371" w:type="dxa"/>
+          </w:tcPr>
+          <w:p>
+            <w:pPr>
+              <w:rPr>
+                <w:rFonts w:ascii="Cambria" w:hAnsi="Cambria"/>
+              </w:rPr>
+            </w:pPr>
+            <w:r>
+              <w:rPr>
+                <w:rFonts w:ascii="Cambria" w:hAnsi="Cambria"/>
+              </w:rPr>
+              <w:t>Tests return of 100.</w:t>
+            </w:r>
+          </w:p>
+        </w:tc>
+      </w:tr>
+      <w:tr>
+        <w:tc>
+          <w:tcPr>
+            <w:tcW w:w="5013" w:type="dxa"/>
+          </w:tcPr>
+          <w:p>
+            <w:pPr>
+              <w:rPr>
+                <w:rFonts w:ascii="Cambria" w:hAnsi="Cambria"/>
+              </w:rPr>
+            </w:pPr>
+            <w:proofErr w:type="spellStart"/>
+            <w:r>
+              <w:rPr>
+                <w:rFonts w:ascii="Cambria" w:hAnsi="Cambria"/>
+              </w:rPr>
+              <w:t>testFullHouseOne</w:t>
+            </w:r>
+            <w:proofErr w:type="spellEnd"/>
+          </w:p>
+          <w:p>
+            <w:pPr>
+              <w:rPr>
+                <w:rFonts w:ascii="Cambria" w:hAnsi="Cambria"/>
+              </w:rPr>
+            </w:pPr>
+          </w:p>
+        </w:tc>
+        <w:tc>
+          <w:tcPr>
+            <w:tcW w:w="1966" w:type="dxa"/>
+          </w:tcPr>
+          <w:p>
+            <w:pPr>
+              <w:rPr>
+                <w:rFonts w:ascii="Cambria" w:hAnsi="Cambria"/>
+              </w:rPr>
+            </w:pPr>
+            <w:r>
+              <w:rPr>
+                <w:rFonts w:ascii="Cambria" w:hAnsi="Cambria"/>
+              </w:rPr>
+              <w:t>3, 3, 37, 37, 3</w:t>
+            </w:r>
+          </w:p>
+        </w:tc>
+        <w:tc>
+          <w:tcPr>
+            <w:tcW w:w="2371" w:type="dxa"/>
+          </w:tcPr>
+          <w:p>
+            <w:pPr>
+              <w:rPr>
+                <w:rFonts w:ascii="Cambria" w:hAnsi="Cambria"/>
+              </w:rPr>
+            </w:pPr>
+            <w:r>
+              <w:rPr>
+                <w:rFonts w:ascii="Cambria" w:hAnsi="Cambria"/>
+              </w:rPr>
+              <w:t xml:space="preserve">Tests return of </w:t>
+            </w:r>
+            <w:r>
+              <w:rPr>
+                <w:rFonts w:ascii="Cambria" w:hAnsi="Cambria"/>
+              </w:rPr>
+              <w:t>50</w:t>
+            </w:r>
+            <w:r>
+              <w:rPr>
+                <w:rFonts w:ascii="Cambria" w:hAnsi="Cambria"/>
+              </w:rPr>
+              <w:t>00.</w:t>
+            </w:r>
+          </w:p>
+        </w:tc>
+      </w:tr>
+      <w:tr>
+        <w:tc>
+          <w:tcPr>
+            <w:tcW w:w="5013" w:type="dxa"/>
+          </w:tcPr>
+          <w:p>
+            <w:pPr>
+              <w:rPr>
+                <w:rFonts w:ascii="Cambria" w:hAnsi="Cambria"/>
+              </w:rPr>
+            </w:pPr>
+            <w:proofErr w:type="spellStart"/>
+            <w:r>
+              <w:rPr>
+                <w:rFonts w:ascii="Cambria" w:hAnsi="Cambria"/>
+              </w:rPr>
+              <w:t>testFullHouse</w:t>
+            </w:r>
+            <w:r>
+              <w:rPr>
+                <w:rFonts w:ascii="Cambria" w:hAnsi="Cambria"/>
+              </w:rPr>
+              <w:t>Two</w:t>
+            </w:r>
+            <w:proofErr w:type="spellEnd"/>
+          </w:p>
+          <w:p>
+            <w:pPr>
+              <w:rPr>
+                <w:rFonts w:ascii="Cambria" w:hAnsi="Cambria"/>
+              </w:rPr>
+            </w:pPr>
+          </w:p>
+        </w:tc>
+        <w:tc>
+          <w:tcPr>
+            <w:tcW w:w="1966" w:type="dxa"/>
+          </w:tcPr>
+          <w:p>
+            <w:pPr>
+              <w:rPr>
+                <w:rFonts w:ascii="Cambria" w:hAnsi="Cambria"/>
+              </w:rPr>
+            </w:pPr>
+            <w:r>
+              <w:rPr>
+                <w:rFonts w:ascii="Cambria" w:hAnsi="Cambria"/>
+              </w:rPr>
+              <w:t>23, 7, 23, 23, 7</w:t>
+            </w:r>
+          </w:p>
+        </w:tc>
+        <w:tc>
+          <w:tcPr>
+            <w:tcW w:w="2371" w:type="dxa"/>
+          </w:tcPr>
+          <w:p>
+            <w:pPr>
+              <w:rPr>
+                <w:rFonts w:ascii="Cambria" w:hAnsi="Cambria"/>
+              </w:rPr>
+            </w:pPr>
+            <w:r>
+              <w:rPr>
+                <w:rFonts w:ascii="Cambria" w:hAnsi="Cambria"/>
+              </w:rPr>
+              <w:t>Tests return of 5000.</w:t>
+            </w:r>
+          </w:p>
+        </w:tc>
+      </w:tr>
+      <w:tr>
+        <w:tc>
+          <w:tcPr>
+            <w:tcW w:w="5013" w:type="dxa"/>
+          </w:tcPr>
+          <w:p>
+            <w:pPr>
+              <w:rPr>
+                <w:rFonts w:ascii="Cambria" w:hAnsi="Cambria"/>
+              </w:rPr>
+            </w:pPr>
+            <w:proofErr w:type="spellStart"/>
+            <w:r>
+              <w:rPr>
+                <w:rFonts w:ascii="Cambria" w:hAnsi="Cambria"/>
+              </w:rPr>
+              <w:t>testFourOne</w:t>
+            </w:r>
+            <w:proofErr w:type="spellEnd"/>
+          </w:p>
+          <w:p>
+            <w:pPr>
+              <w:rPr>
+                <w:rFonts w:ascii="Cambria" w:hAnsi="Cambria"/>
+              </w:rPr>
+            </w:pPr>
+          </w:p>
+        </w:tc>
+        <w:tc>
+          <w:tcPr>
+            <w:tcW w:w="1966" w:type="dxa"/>
+          </w:tcPr>
+          <w:p>
+            <w:pPr>
+              <w:rPr>
+                <w:rFonts w:ascii="Cambria" w:hAnsi="Cambria"/>
+              </w:rPr>
+            </w:pPr>
+            <w:r>
+              <w:rPr>
+                <w:rFonts w:ascii="Cambria" w:hAnsi="Cambria"/>
+              </w:rPr>
+              <w:t>3, 3, 37, 3, 3</w:t>
+            </w:r>
+          </w:p>
+        </w:tc>
+        <w:tc>
+          <w:tcPr>
+            <w:tcW w:w="2371" w:type="dxa"/>
+          </w:tcPr>
+          <w:p>
+            <w:pPr>
+              <w:rPr>
+                <w:rFonts w:ascii="Cambria" w:hAnsi="Cambria"/>
+              </w:rPr>
+            </w:pPr>
+            <w:r>
+              <w:rPr>
+                <w:rFonts w:ascii="Cambria" w:hAnsi="Cambria"/>
+              </w:rPr>
+              <w:t xml:space="preserve">Tests return of </w:t>
+            </w:r>
+            <w:r>
+              <w:rPr>
+                <w:rFonts w:ascii="Cambria" w:hAnsi="Cambria"/>
+              </w:rPr>
+              <w:t>10</w:t>
+            </w:r>
+            <w:r>
+              <w:rPr>
+                <w:rFonts w:ascii="Cambria" w:hAnsi="Cambria"/>
+              </w:rPr>
+              <w:t>000.</w:t>
+            </w:r>
+          </w:p>
+        </w:tc>
+      </w:tr>
+      <w:tr>
+        <w:tc>
+          <w:tcPr>
+            <w:tcW w:w="5013" w:type="dxa"/>
+          </w:tcPr>
+          <w:p>
+            <w:pPr>
+              <w:rPr>
+                <w:rFonts w:ascii="Cambria" w:hAnsi="Cambria"/>
+              </w:rPr>
+            </w:pPr>
+            <w:proofErr w:type="spellStart"/>
+            <w:r>
+              <w:rPr>
+                <w:rFonts w:ascii="Cambria" w:hAnsi="Cambria"/>
+              </w:rPr>
+              <w:t>testFour</w:t>
+            </w:r>
+            <w:r>
+              <w:rPr>
+                <w:rFonts w:ascii="Cambria" w:hAnsi="Cambria"/>
+              </w:rPr>
+              <w:t>Two</w:t>
+            </w:r>
+            <w:proofErr w:type="spellEnd"/>
+          </w:p>
+          <w:p>
+            <w:pPr>
+              <w:rPr>
+                <w:rFonts w:ascii="Cambria" w:hAnsi="Cambria"/>
+              </w:rPr>
+            </w:pPr>
+          </w:p>
+        </w:tc>
+        <w:tc>
+          <w:tcPr>
+            <w:tcW w:w="1966" w:type="dxa"/>
+          </w:tcPr>
+          <w:p>
+            <w:pPr>
+              <w:rPr>
+                <w:rFonts w:ascii="Cambria" w:hAnsi="Cambria"/>
+              </w:rPr>
+            </w:pPr>
+            <w:r>
+              <w:rPr>
+                <w:rFonts w:ascii="Cambria" w:hAnsi="Cambria"/>
+              </w:rPr>
+              <w:t>23, 7, 23, 23, 23</w:t>
+            </w:r>
+          </w:p>
+          <w:p>
+            <w:pPr>
+              <w:rPr>
+                <w:rFonts w:ascii="Cambria" w:hAnsi="Cambria"/>
+              </w:rPr>
+            </w:pPr>
+          </w:p>
+        </w:tc>
+        <w:tc>
+          <w:tcPr>
+            <w:tcW w:w="2371" w:type="dxa"/>
+          </w:tcPr>
+          <w:p>
+            <w:pPr>
+              <w:rPr>
+                <w:rFonts w:ascii="Cambria" w:hAnsi="Cambria"/>
+              </w:rPr>
+            </w:pPr>
+            <w:r>
+              <w:rPr>
+                <w:rFonts w:ascii="Cambria" w:hAnsi="Cambria"/>
+              </w:rPr>
+              <w:t>Tests return of 10000.</w:t>
+            </w:r>
+          </w:p>
+        </w:tc>
+      </w:tr>
+      <w:tr>
+        <w:tc>
+          <w:tcPr>
+            <w:tcW w:w="5013" w:type="dxa"/>
+          </w:tcPr>
+          <w:p>
+            <w:pPr>
+              <w:rPr>
+                <w:rFonts w:ascii="Cambria" w:hAnsi="Cambria"/>
+              </w:rPr>
+            </w:pPr>
+            <w:proofErr w:type="spellStart"/>
+            <w:r>
+              <w:rPr>
+                <w:rFonts w:ascii="Cambria" w:hAnsi="Cambria"/>
+              </w:rPr>
+              <w:t>testFortyTwoOne</w:t>
+            </w:r>
+            <w:proofErr w:type="spellEnd"/>
+          </w:p>
+          <w:p>
+            <w:pPr>
+              <w:rPr>
+                <w:rFonts w:ascii="Cambria" w:hAnsi="Cambria"/>
+              </w:rPr>
+            </w:pPr>
+          </w:p>
+        </w:tc>
+        <w:tc>
+          <w:tcPr>
+            <w:tcW w:w="1966" w:type="dxa"/>
+          </w:tcPr>
+          <w:p>
+            <w:pPr>
+              <w:rPr>
+                <w:rFonts w:ascii="Cambria" w:hAnsi="Cambria"/>
+              </w:rPr>
+            </w:pPr>
+            <w:r>
+              <w:rPr>
+                <w:rFonts w:ascii="Cambria" w:hAnsi="Cambria"/>
+              </w:rPr>
+              <w:t>3, 5, 6, 7, 42</w:t>
+            </w:r>
+          </w:p>
+        </w:tc>
+        <w:tc>
+          <w:tcPr>
+            <w:tcW w:w="2371" w:type="dxa"/>
+          </w:tcPr>
+          <w:p>
+            <w:pPr>
+              <w:rPr>
+                <w:rFonts w:ascii="Cambria" w:hAnsi="Cambria"/>
+              </w:rPr>
+            </w:pPr>
+            <w:r>
+              <w:rPr>
+                <w:rFonts w:ascii="Cambria" w:hAnsi="Cambria"/>
+              </w:rPr>
+              <w:t xml:space="preserve">Tests return of </w:t>
+            </w:r>
+            <w:r>
+              <w:rPr>
+                <w:rFonts w:ascii="Cambria" w:hAnsi="Cambria"/>
+              </w:rPr>
+              <w:t>2</w:t>
+            </w:r>
+            <w:r>
+              <w:rPr>
+                <w:rFonts w:ascii="Cambria" w:hAnsi="Cambria"/>
+              </w:rPr>
+              <w:t>.</w:t>
+            </w:r>
+          </w:p>
+        </w:tc>
+      </w:tr>
+      <w:tr>
+        <w:tc>
+          <w:tcPr>
+            <w:tcW w:w="5013" w:type="dxa"/>
+          </w:tcPr>
+          <w:p>
+            <w:pPr>
+              <w:rPr>
+                <w:rFonts w:ascii="Cambria" w:hAnsi="Cambria"/>
+              </w:rPr>
+            </w:pPr>
+            <w:proofErr w:type="spellStart"/>
+            <w:r>
+              <w:rPr>
+                <w:rFonts w:ascii="Cambria" w:hAnsi="Cambria"/>
+              </w:rPr>
+              <w:t>testFortyTwo</w:t>
+            </w:r>
+            <w:r>
+              <w:rPr>
+                <w:rFonts w:ascii="Cambria" w:hAnsi="Cambria"/>
+              </w:rPr>
+              <w:t>Two</w:t>
+            </w:r>
+            <w:proofErr w:type="spellEnd"/>
+          </w:p>
+          <w:p>
+            <w:pPr>
+              <w:rPr>
+                <w:rFonts w:ascii="Cambria" w:hAnsi="Cambria"/>
+              </w:rPr>
+            </w:pPr>
+          </w:p>
+        </w:tc>
+        <w:tc>
+          <w:tcPr>
+            <w:tcW w:w="1966" w:type="dxa"/>
+          </w:tcPr>
+          <w:p>
+            <w:pPr>
+              <w:rPr>
+                <w:rFonts w:ascii="Cambria" w:hAnsi="Cambria"/>
+              </w:rPr>
+            </w:pPr>
+            <w:r>
+              <w:rPr>
+                <w:rFonts w:ascii="Cambria" w:hAnsi="Cambria"/>
+              </w:rPr>
+              <w:t>40, 41, 42, 43, 44</w:t>
+            </w:r>
+          </w:p>
+        </w:tc>
+        <w:tc>
+          <w:tcPr>
+            <w:tcW w:w="2371" w:type="dxa"/>
+          </w:tcPr>
+          <w:p>
+            <w:pPr>
+              <w:rPr>
+                <w:rFonts w:ascii="Cambria" w:hAnsi="Cambria"/>
+              </w:rPr>
+            </w:pPr>
+            <w:r>
+              <w:rPr>
+                <w:rFonts w:ascii="Cambria" w:hAnsi="Cambria"/>
+              </w:rPr>
+              <w:t xml:space="preserve">Tests return of </w:t>
+            </w:r>
+            <w:r>
+              <w:rPr>
+                <w:rFonts w:ascii="Cambria" w:hAnsi="Cambria"/>
+              </w:rPr>
+              <w:t>2</w:t>
+            </w:r>
+            <w:r>
+              <w:rPr>
+                <w:rFonts w:ascii="Cambria" w:hAnsi="Cambria"/>
+              </w:rPr>
+              <w:t>.</w:t>
+            </w:r>
+          </w:p>
+        </w:tc>
+      </w:tr>
+      <w:tr>
+        <w:tc>
+          <w:tcPr>
+            <w:tcW w:w="5013" w:type="dxa"/>
+          </w:tcPr>
+          <w:p>
+            <w:pPr>
+              <w:rPr>
+                <w:rFonts w:ascii="Cambria" w:hAnsi="Cambria"/>
+              </w:rPr>
+            </w:pPr>
+            <w:proofErr w:type="spellStart"/>
+            <w:r>
+              <w:rPr>
+                <w:rFonts w:ascii="Cambria" w:hAnsi="Cambria"/>
+              </w:rPr>
+              <w:t>testFortyTwoAndPair</w:t>
+            </w:r>
+            <w:proofErr w:type="spellEnd"/>
+          </w:p>
+          <w:p>
+            <w:pPr>
+              <w:rPr>
+                <w:rFonts w:ascii="Cambria" w:hAnsi="Cambria"/>
+              </w:rPr>
+            </w:pPr>
+          </w:p>
+        </w:tc>
+        <w:tc>
+          <w:tcPr>
+            <w:tcW w:w="1966" w:type="dxa"/>
+          </w:tcPr>
+          <w:p>
+            <w:pPr>
+              <w:rPr>
+                <w:rFonts w:ascii="Cambria" w:hAnsi="Cambria"/>
+              </w:rPr>
+            </w:pPr>
+            <w:r>
+              <w:rPr>
+                <w:rFonts w:ascii="Cambria" w:hAnsi="Cambria"/>
+              </w:rPr>
+              <w:t>3, 5, 7, 42, 42</w:t>
+            </w:r>
+          </w:p>
+        </w:tc>
+        <w:tc>
+          <w:tcPr>
+            <w:tcW w:w="2371" w:type="dxa"/>
+          </w:tcPr>
+          <w:p>
+            <w:pPr>
+              <w:rPr>
+                <w:rFonts w:ascii="Cambria" w:hAnsi="Cambria"/>
+              </w:rPr>
+            </w:pPr>
+            <w:r>
+              <w:rPr>
+                <w:rFonts w:ascii="Cambria" w:hAnsi="Cambria"/>
+              </w:rPr>
+              <w:t xml:space="preserve">Tests return of </w:t>
+            </w:r>
+            <w:r>
+              <w:rPr>
+                <w:rFonts w:ascii="Cambria" w:hAnsi="Cambria"/>
+              </w:rPr>
+              <w:t>1</w:t>
+            </w:r>
+            <w:r>
+              <w:rPr>
+                <w:rFonts w:ascii="Cambria" w:hAnsi="Cambria"/>
+              </w:rPr>
+              <w:t>2.</w:t>
+            </w:r>
+          </w:p>
+        </w:tc>
+      </w:tr>
+      <w:tr>
+        <w:tc>
+          <w:tcPr>
+            <w:tcW w:w="5013" w:type="dxa"/>
+          </w:tcPr>
+          <w:p>
+            <w:pPr>
+              <w:rPr>
+                <w:rFonts w:ascii="Cambria" w:hAnsi="Cambria"/>
+              </w:rPr>
+            </w:pPr>
+            <w:proofErr w:type="spellStart"/>
+            <w:r>
+              <w:rPr>
+                <w:rFonts w:ascii="Cambria" w:hAnsi="Cambria"/>
+              </w:rPr>
+              <w:t>testAllFortyTwo</w:t>
+            </w:r>
+            <w:proofErr w:type="spellEnd"/>
+          </w:p>
+          <w:p>
+            <w:pPr>
+              <w:rPr>
+                <w:rFonts w:ascii="Cambria" w:hAnsi="Cambria"/>
+              </w:rPr>
+            </w:pPr>
+          </w:p>
+        </w:tc>
+        <w:tc>
+          <w:tcPr>
+            <w:tcW w:w="1966" w:type="dxa"/>
+          </w:tcPr>
+          <w:p>
+            <w:pPr>
+              <w:rPr>
+                <w:rFonts w:ascii="Cambria" w:hAnsi="Cambria"/>
+              </w:rPr>
+            </w:pPr>
+            <w:r>
+              <w:rPr>
+                <w:rFonts w:ascii="Cambria" w:hAnsi="Cambria"/>
+              </w:rPr>
+              <w:t>42, 42, 42, 42, 42</w:t>
+            </w:r>
+          </w:p>
+        </w:tc>
+        <w:tc>
+          <w:tcPr>
+            <w:tcW w:w="2371" w:type="dxa"/>
+          </w:tcPr>
+          <w:p>
+            <w:pPr>
+              <w:rPr>
+                <w:rFonts w:ascii="Cambria" w:hAnsi="Cambria"/>
+              </w:rPr>
+            </w:pPr>
+            <w:r>
+              <w:rPr>
+                <w:rFonts w:ascii="Cambria" w:hAnsi="Cambria"/>
+              </w:rPr>
+              <w:t>Tests return of 1</w:t>
+            </w:r>
+            <w:r>
+              <w:rPr>
+                <w:rFonts w:ascii="Cambria" w:hAnsi="Cambria"/>
+              </w:rPr>
+              <w:t>00000</w:t>
+            </w:r>
+            <w:r>
+              <w:rPr>
+                <w:rFonts w:ascii="Cambria" w:hAnsi="Cambria"/>
+              </w:rPr>
+              <w:t>2.</w:t>
+            </w:r>
+          </w:p>
+        </w:tc>
+      </w:tr>
+      <w:tr>
+        <w:tc>
+          <w:tcPr>
+            <w:tcW w:w="5013" w:type="dxa"/>
+          </w:tcPr>
+          <w:p>
+            <w:pPr>
+              <w:rPr>
+                <w:rFonts w:ascii="Cambria" w:hAnsi="Cambria"/>
+              </w:rPr>
+            </w:pPr>
+            <w:proofErr w:type="spellStart"/>
+            <w:r>
+              <w:rPr>
+                <w:rFonts w:ascii="Cambria" w:hAnsi="Cambria"/>
+              </w:rPr>
+              <w:lastRenderedPageBreak/>
+              <w:t>testPerfectSquareOne</w:t>
+            </w:r>
+            <w:proofErr w:type="spellEnd"/>
+          </w:p>
+          <w:p>
+            <w:pPr>
+              <w:rPr>
+                <w:rFonts w:ascii="Cambria" w:hAnsi="Cambria"/>
+              </w:rPr>
+            </w:pPr>
+          </w:p>
+        </w:tc>
+        <w:tc>
+          <w:tcPr>
+            <w:tcW w:w="1966" w:type="dxa"/>
+          </w:tcPr>
+          <w:p>
+            <w:pPr>
+              <w:rPr>
+                <w:rFonts w:ascii="Cambria" w:hAnsi="Cambria"/>
+              </w:rPr>
+            </w:pPr>
+            <w:r>
+              <w:rPr>
+                <w:rFonts w:ascii="Cambria" w:hAnsi="Cambria"/>
+              </w:rPr>
+              <w:t>40, 41, 43, 44, 49</w:t>
+            </w:r>
+          </w:p>
+        </w:tc>
+        <w:tc>
+          <w:tcPr>
+            <w:tcW w:w="2371" w:type="dxa"/>
+          </w:tcPr>
+          <w:p>
+            <w:pPr>
+              <w:rPr>
+                <w:rFonts w:ascii="Cambria" w:hAnsi="Cambria"/>
+              </w:rPr>
+            </w:pPr>
+            <w:r>
+              <w:rPr>
+                <w:rFonts w:ascii="Cambria" w:hAnsi="Cambria"/>
+              </w:rPr>
+              <w:t xml:space="preserve">Tests return of </w:t>
+            </w:r>
+            <w:r>
+              <w:rPr>
+                <w:rFonts w:ascii="Cambria" w:hAnsi="Cambria"/>
+              </w:rPr>
+              <w:t>7</w:t>
+            </w:r>
+            <w:r>
+              <w:rPr>
+                <w:rFonts w:ascii="Cambria" w:hAnsi="Cambria"/>
+              </w:rPr>
+              <w:t>.</w:t>
+            </w:r>
+          </w:p>
+        </w:tc>
+      </w:tr>
+      <w:tr>
+        <w:tc>
+          <w:tcPr>
+            <w:tcW w:w="5013" w:type="dxa"/>
+          </w:tcPr>
+          <w:p>
+            <w:pPr>
+              <w:rPr>
+                <w:rFonts w:ascii="Cambria" w:hAnsi="Cambria"/>
+              </w:rPr>
+            </w:pPr>
+            <w:proofErr w:type="spellStart"/>
+            <w:r>
+              <w:rPr>
+                <w:rFonts w:ascii="Cambria" w:hAnsi="Cambria"/>
+              </w:rPr>
+              <w:t>testPerfectSquare</w:t>
+            </w:r>
+            <w:r>
+              <w:rPr>
+                <w:rFonts w:ascii="Cambria" w:hAnsi="Cambria"/>
+              </w:rPr>
+              <w:t>Two</w:t>
+            </w:r>
+            <w:proofErr w:type="spellEnd"/>
+          </w:p>
+          <w:p>
+            <w:pPr>
+              <w:rPr>
+                <w:rFonts w:ascii="Cambria" w:hAnsi="Cambria"/>
+              </w:rPr>
+            </w:pPr>
+          </w:p>
+        </w:tc>
+        <w:tc>
+          <w:tcPr>
+            <w:tcW w:w="1966" w:type="dxa"/>
+          </w:tcPr>
+          <w:p>
+            <w:pPr>
+              <w:rPr>
+                <w:rFonts w:ascii="Cambria" w:hAnsi="Cambria"/>
+              </w:rPr>
+            </w:pPr>
+            <w:r>
+              <w:rPr>
+                <w:rFonts w:ascii="Cambria" w:hAnsi="Cambria"/>
+              </w:rPr>
+              <w:t>3, 9, 27, 36, 37</w:t>
+            </w:r>
+          </w:p>
+        </w:tc>
+        <w:tc>
+          <w:tcPr>
+            <w:tcW w:w="2371" w:type="dxa"/>
+          </w:tcPr>
+          <w:p>
+            <w:pPr>
+              <w:rPr>
+                <w:rFonts w:ascii="Cambria" w:hAnsi="Cambria"/>
+              </w:rPr>
+            </w:pPr>
+            <w:r>
+              <w:rPr>
+                <w:rFonts w:ascii="Cambria" w:hAnsi="Cambria"/>
+              </w:rPr>
+              <w:t>Tests return of 7.</w:t>
+            </w:r>
+          </w:p>
+        </w:tc>
+      </w:tr>
+      <w:tr>
+        <w:tc>
+          <w:tcPr>
+            <w:tcW w:w="5013" w:type="dxa"/>
+          </w:tcPr>
+          <w:p>
+            <w:pPr>
+              <w:rPr>
+                <w:rFonts w:ascii="Cambria" w:hAnsi="Cambria"/>
+              </w:rPr>
+            </w:pPr>
+            <w:proofErr w:type="spellStart"/>
+            <w:r>
+              <w:rPr>
+                <w:rFonts w:ascii="Cambria" w:hAnsi="Cambria"/>
+              </w:rPr>
+              <w:t>testPerfectSquareAndPair</w:t>
+            </w:r>
+            <w:proofErr w:type="spellEnd"/>
+          </w:p>
+          <w:p>
+            <w:pPr>
+              <w:rPr>
+                <w:rFonts w:ascii="Cambria" w:hAnsi="Cambria"/>
+              </w:rPr>
+            </w:pPr>
+          </w:p>
+        </w:tc>
+        <w:tc>
+          <w:tcPr>
+            <w:tcW w:w="1966" w:type="dxa"/>
+          </w:tcPr>
+          <w:p>
+            <w:pPr>
+              <w:rPr>
+                <w:rFonts w:ascii="Cambria" w:hAnsi="Cambria"/>
+              </w:rPr>
+            </w:pPr>
+            <w:r>
+              <w:rPr>
+                <w:rFonts w:ascii="Cambria" w:hAnsi="Cambria"/>
+              </w:rPr>
+              <w:t>9,9,11,13,14</w:t>
+            </w:r>
+          </w:p>
+        </w:tc>
+        <w:tc>
+          <w:tcPr>
+            <w:tcW w:w="2371" w:type="dxa"/>
+          </w:tcPr>
+          <w:p>
+            <w:pPr>
+              <w:rPr>
+                <w:rFonts w:ascii="Cambria" w:hAnsi="Cambria"/>
+              </w:rPr>
+            </w:pPr>
+            <w:r>
+              <w:rPr>
+                <w:rFonts w:ascii="Cambria" w:hAnsi="Cambria"/>
+              </w:rPr>
+              <w:t xml:space="preserve">Tests return of </w:t>
+            </w:r>
+            <w:r>
+              <w:rPr>
+                <w:rFonts w:ascii="Cambria" w:hAnsi="Cambria"/>
+              </w:rPr>
+              <w:t>1</w:t>
+            </w:r>
+            <w:r>
+              <w:rPr>
+                <w:rFonts w:ascii="Cambria" w:hAnsi="Cambria"/>
+              </w:rPr>
+              <w:t>7.</w:t>
+            </w:r>
+          </w:p>
+        </w:tc>
+      </w:tr>
+      <w:tr>
+        <w:tc>
+          <w:tcPr>
+            <w:tcW w:w="5013" w:type="dxa"/>
+          </w:tcPr>
+          <w:p>
+            <w:pPr>
+              <w:rPr>
+                <w:rFonts w:ascii="Cambria" w:hAnsi="Cambria"/>
+              </w:rPr>
+            </w:pPr>
+            <w:proofErr w:type="spellStart"/>
+            <w:r>
+              <w:rPr>
+                <w:rFonts w:ascii="Cambria" w:hAnsi="Cambria"/>
+              </w:rPr>
+              <w:t>testAllPerfectSquare</w:t>
+            </w:r>
+            <w:proofErr w:type="spellEnd"/>
+          </w:p>
+          <w:p>
+            <w:pPr>
+              <w:rPr>
+                <w:rFonts w:ascii="Cambria" w:hAnsi="Cambria"/>
+              </w:rPr>
+            </w:pPr>
+          </w:p>
+        </w:tc>
+        <w:tc>
+          <w:tcPr>
+            <w:tcW w:w="1966" w:type="dxa"/>
+          </w:tcPr>
+          <w:p>
+            <w:pPr>
+              <w:rPr>
+                <w:rFonts w:ascii="Cambria" w:hAnsi="Cambria"/>
+              </w:rPr>
+            </w:pPr>
+            <w:r>
+              <w:rPr>
+                <w:rFonts w:ascii="Cambria" w:hAnsi="Cambria"/>
+              </w:rPr>
+              <w:t>49, 49, 49, 49, 49</w:t>
+            </w:r>
+          </w:p>
+        </w:tc>
+        <w:tc>
+          <w:tcPr>
+            <w:tcW w:w="2371" w:type="dxa"/>
+          </w:tcPr>
+          <w:p>
+            <w:pPr>
+              <w:rPr>
+                <w:rFonts w:ascii="Cambria" w:hAnsi="Cambria"/>
+              </w:rPr>
+            </w:pPr>
+            <w:r>
+              <w:rPr>
+                <w:rFonts w:ascii="Cambria" w:hAnsi="Cambria"/>
+              </w:rPr>
+              <w:t>Tests return of 100000</w:t>
+            </w:r>
+            <w:r>
+              <w:rPr>
+                <w:rFonts w:ascii="Cambria" w:hAnsi="Cambria"/>
+              </w:rPr>
+              <w:t>7</w:t>
+            </w:r>
+            <w:r>
+              <w:rPr>
+                <w:rFonts w:ascii="Cambria" w:hAnsi="Cambria"/>
+              </w:rPr>
+              <w:t>.</w:t>
+            </w:r>
+          </w:p>
+        </w:tc>
+      </w:tr>
+      <w:tr>
+        <w:tc>
+          <w:tcPr>
+            <w:tcW w:w="5013" w:type="dxa"/>
+          </w:tcPr>
+          <w:p>
+            <w:pPr>
+              <w:rPr>
+                <w:rFonts w:ascii="Cambria" w:hAnsi="Cambria"/>
+              </w:rPr>
+            </w:pPr>
+            <w:proofErr w:type="spellStart"/>
+            <w:r>
+              <w:rPr>
+                <w:rFonts w:ascii="Cambria" w:hAnsi="Cambria"/>
+              </w:rPr>
+              <w:t>testPowerTwoOne</w:t>
+            </w:r>
+            <w:proofErr w:type="spellEnd"/>
+          </w:p>
+          <w:p>
+            <w:pPr>
+              <w:rPr>
+                <w:rFonts w:ascii="Cambria" w:hAnsi="Cambria"/>
+              </w:rPr>
+            </w:pPr>
+          </w:p>
+        </w:tc>
+        <w:tc>
+          <w:tcPr>
+            <w:tcW w:w="1966" w:type="dxa"/>
+          </w:tcPr>
+          <w:p>
+            <w:pPr>
+              <w:rPr>
+                <w:rFonts w:ascii="Cambria" w:hAnsi="Cambria"/>
+              </w:rPr>
+            </w:pPr>
+            <w:r>
+              <w:rPr>
+                <w:rFonts w:ascii="Cambria" w:hAnsi="Cambria"/>
+              </w:rPr>
+              <w:t>3, 8, 11, 32, 33</w:t>
+            </w:r>
+          </w:p>
+        </w:tc>
+        <w:tc>
+          <w:tcPr>
+            <w:tcW w:w="2371" w:type="dxa"/>
+          </w:tcPr>
+          <w:p>
+            <w:pPr>
+              <w:rPr>
+                <w:rFonts w:ascii="Cambria" w:hAnsi="Cambria"/>
+              </w:rPr>
+            </w:pPr>
+            <w:r>
+              <w:rPr>
+                <w:rFonts w:ascii="Cambria" w:hAnsi="Cambria"/>
+              </w:rPr>
+              <w:t xml:space="preserve">Tests return of </w:t>
+            </w:r>
+            <w:r>
+              <w:rPr>
+                <w:rFonts w:ascii="Cambria" w:hAnsi="Cambria"/>
+              </w:rPr>
+              <w:t>3</w:t>
+            </w:r>
+            <w:r>
+              <w:rPr>
+                <w:rFonts w:ascii="Cambria" w:hAnsi="Cambria"/>
+              </w:rPr>
+              <w:t>.</w:t>
+            </w:r>
+          </w:p>
+        </w:tc>
+      </w:tr>
+      <w:tr>
+        <w:tc>
+          <w:tcPr>
+            <w:tcW w:w="5013" w:type="dxa"/>
+          </w:tcPr>
+          <w:p>
+            <w:pPr>
+              <w:rPr>
+                <w:rFonts w:ascii="Cambria" w:hAnsi="Cambria"/>
+              </w:rPr>
+            </w:pPr>
+            <w:proofErr w:type="spellStart"/>
+            <w:r>
+              <w:rPr>
+                <w:rFonts w:ascii="Cambria" w:hAnsi="Cambria"/>
+              </w:rPr>
+              <w:t>testPowerTwoTwo</w:t>
+            </w:r>
+            <w:proofErr w:type="spellEnd"/>
+          </w:p>
+          <w:p>
+            <w:pPr>
+              <w:rPr>
+                <w:rFonts w:ascii="Cambria" w:hAnsi="Cambria"/>
+              </w:rPr>
+            </w:pPr>
+          </w:p>
+        </w:tc>
+        <w:tc>
+          <w:tcPr>
+            <w:tcW w:w="1966" w:type="dxa"/>
+          </w:tcPr>
+          <w:p>
+            <w:pPr>
+              <w:rPr>
+                <w:rFonts w:ascii="Cambria" w:hAnsi="Cambria"/>
+              </w:rPr>
+            </w:pPr>
+            <w:r>
+              <w:rPr>
+                <w:rFonts w:ascii="Cambria" w:hAnsi="Cambria"/>
+              </w:rPr>
+              <w:t>30, 31, 32, 33, 34</w:t>
+            </w:r>
+          </w:p>
+        </w:tc>
+        <w:tc>
+          <w:tcPr>
+            <w:tcW w:w="2371" w:type="dxa"/>
+          </w:tcPr>
+          <w:p>
+            <w:pPr>
+              <w:rPr>
+                <w:rFonts w:ascii="Cambria" w:hAnsi="Cambria"/>
+              </w:rPr>
+            </w:pPr>
+            <w:r>
+              <w:rPr>
+                <w:rFonts w:ascii="Cambria" w:hAnsi="Cambria"/>
+              </w:rPr>
+              <w:t>Tests return of 3.</w:t>
+            </w:r>
+          </w:p>
+        </w:tc>
+      </w:tr>
+      <w:tr>
+        <w:tc>
+          <w:tcPr>
+            <w:tcW w:w="5013" w:type="dxa"/>
+          </w:tcPr>
+          <w:p>
+            <w:pPr>
+              <w:rPr>
+                <w:rFonts w:ascii="Cambria" w:hAnsi="Cambria"/>
+              </w:rPr>
+            </w:pPr>
+            <w:proofErr w:type="spellStart"/>
+            <w:r>
+              <w:rPr>
+                <w:rFonts w:ascii="Cambria" w:hAnsi="Cambria"/>
+              </w:rPr>
+              <w:t>testAllPowerTwo</w:t>
+            </w:r>
+            <w:proofErr w:type="spellEnd"/>
+          </w:p>
+          <w:p>
+            <w:pPr>
+              <w:rPr>
+                <w:rFonts w:ascii="Cambria" w:hAnsi="Cambria"/>
+              </w:rPr>
+            </w:pPr>
+          </w:p>
+        </w:tc>
+        <w:tc>
+          <w:tcPr>
+            <w:tcW w:w="1966" w:type="dxa"/>
+          </w:tcPr>
+          <w:p>
+            <w:pPr>
+              <w:rPr>
+                <w:rFonts w:ascii="Cambria" w:hAnsi="Cambria"/>
+              </w:rPr>
+            </w:pPr>
+            <w:r>
+              <w:rPr>
+                <w:rFonts w:ascii="Cambria" w:hAnsi="Cambria"/>
+              </w:rPr>
+              <w:t>8, 8, 8, 8, 8</w:t>
+            </w:r>
+          </w:p>
+        </w:tc>
+        <w:tc>
+          <w:tcPr>
+            <w:tcW w:w="2371" w:type="dxa"/>
+          </w:tcPr>
+          <w:p>
+            <w:pPr>
+              <w:rPr>
+                <w:rFonts w:ascii="Cambria" w:hAnsi="Cambria"/>
+              </w:rPr>
+            </w:pPr>
+            <w:r>
+              <w:rPr>
+                <w:rFonts w:ascii="Cambria" w:hAnsi="Cambria"/>
+              </w:rPr>
+              <w:t>Tests return of 100000</w:t>
+            </w:r>
+            <w:r>
+              <w:rPr>
+                <w:rFonts w:ascii="Cambria" w:hAnsi="Cambria"/>
+              </w:rPr>
+              <w:t>3</w:t>
+            </w:r>
+            <w:r>
+              <w:rPr>
+                <w:rFonts w:ascii="Cambria" w:hAnsi="Cambria"/>
+              </w:rPr>
+              <w:t>.</w:t>
+            </w:r>
+          </w:p>
+        </w:tc>
+      </w:tr>
+      <w:tr>
+        <w:tc>
+          <w:tcPr>
+            <w:tcW w:w="5013" w:type="dxa"/>
+          </w:tcPr>
+          <w:p>
+            <w:pPr>
+              <w:rPr>
+                <w:rFonts w:ascii="Menlo" w:hAnsi="Menlo" w:cs="Menlo"/>
+                <w:color w:val="A9B7C6"/>
+                <w:sz w:val="18"/>
+                <w:szCs w:val="18"/>
+              </w:rPr>
+            </w:pPr>
+            <w:proofErr w:type="spellStart"/>
+            <w:r>
+              <w:rPr>
+                <w:rFonts w:ascii="Cambria" w:hAnsi="Cambria"/>
+              </w:rPr>
+              <w:t>testAllPerfectSquareAndPowerTwo</w:t>
+            </w:r>
+            <w:proofErr w:type="spellEnd"/>
+          </w:p>
+          <w:p>
+            <w:pPr>
+              <w:rPr>
+                <w:rFonts w:ascii="Cambria" w:hAnsi="Cambria"/>
+              </w:rPr>
+            </w:pPr>
+          </w:p>
+        </w:tc>
+        <w:tc>
+          <w:tcPr>
+            <w:tcW w:w="1966" w:type="dxa"/>
+          </w:tcPr>
+          <w:p>
+            <w:pPr>
+              <w:rPr>
+                <w:rFonts w:ascii="Cambria" w:hAnsi="Cambria"/>
+              </w:rPr>
+            </w:pPr>
+            <w:r>
+              <w:rPr>
+                <w:rFonts w:ascii="Cambria" w:hAnsi="Cambria"/>
+              </w:rPr>
+              <w:t>4, 4, 4, 4, 4</w:t>
+            </w:r>
+          </w:p>
+        </w:tc>
+        <w:tc>
+          <w:tcPr>
+            <w:tcW w:w="2371" w:type="dxa"/>
+          </w:tcPr>
+          <w:p>
+            <w:pPr>
+              <w:rPr>
+                <w:rFonts w:ascii="Cambria" w:hAnsi="Cambria"/>
+              </w:rPr>
+            </w:pPr>
+            <w:r>
+              <w:rPr>
+                <w:rFonts w:ascii="Cambria" w:hAnsi="Cambria"/>
+              </w:rPr>
+              <w:t>Tests return of 10000</w:t>
+            </w:r>
+            <w:r>
+              <w:rPr>
+                <w:rFonts w:ascii="Cambria" w:hAnsi="Cambria"/>
+              </w:rPr>
+              <w:t>10</w:t>
+            </w:r>
+            <w:r>
+              <w:rPr>
+                <w:rFonts w:ascii="Cambria" w:hAnsi="Cambria"/>
+              </w:rPr>
+              <w:t>.</w:t>
+            </w:r>
+          </w:p>
+        </w:tc>
+      </w:tr>
+      <w:tr>
+        <w:tc>
+          <w:tcPr>
+            <w:tcW w:w="5013" w:type="dxa"/>
+          </w:tcPr>
+          <w:p>
+            <w:pPr>
+              <w:rPr>
+                <w:rFonts w:ascii="Cambria" w:hAnsi="Cambria"/>
+              </w:rPr>
+            </w:pPr>
+            <w:proofErr w:type="spellStart"/>
+            <w:r>
+              <w:rPr>
+                <w:rFonts w:ascii="Cambria" w:hAnsi="Cambria"/>
+              </w:rPr>
+              <w:t>testFortyTwoAndPerfectSquareAndPowerTwo</w:t>
+            </w:r>
+            <w:proofErr w:type="spellEnd"/>
+          </w:p>
+          <w:p>
+            <w:pPr>
+              <w:rPr>
+                <w:rFonts w:ascii="Cambria" w:hAnsi="Cambria"/>
+              </w:rPr>
+            </w:pPr>
+          </w:p>
+        </w:tc>
+        <w:tc>
+          <w:tcPr>
+            <w:tcW w:w="1966" w:type="dxa"/>
+          </w:tcPr>
+          <w:p>
+            <w:pPr>
+              <w:rPr>
+                <w:rFonts w:ascii="Cambria" w:hAnsi="Cambria"/>
+              </w:rPr>
+            </w:pPr>
+            <w:r>
+              <w:rPr>
+                <w:rFonts w:ascii="Cambria" w:hAnsi="Cambria"/>
+              </w:rPr>
+              <w:t>1, 4, 16, 42, 49</w:t>
+            </w:r>
+          </w:p>
+        </w:tc>
+        <w:tc>
+          <w:tcPr>
+            <w:tcW w:w="2371" w:type="dxa"/>
+          </w:tcPr>
+          <w:p>
+            <w:pPr>
+              <w:rPr>
+                <w:rFonts w:ascii="Cambria" w:hAnsi="Cambria"/>
+              </w:rPr>
+            </w:pPr>
+            <w:r>
+              <w:rPr>
+                <w:rFonts w:ascii="Cambria" w:hAnsi="Cambria"/>
+              </w:rPr>
+              <w:t xml:space="preserve">Tests return of </w:t>
+            </w:r>
+            <w:r>
+              <w:rPr>
+                <w:rFonts w:ascii="Cambria" w:hAnsi="Cambria"/>
+              </w:rPr>
+              <w:t>12.</w:t>
+            </w:r>
+          </w:p>
+        </w:tc>
+      </w:tr>
+      <w:tr>
+        <w:tc>
+          <w:tcPr>
+            <w:tcW w:w="5013" w:type="dxa"/>
+          </w:tcPr>
+          <w:p>
+            <w:pPr>
+              <w:rPr>
+                <w:rFonts w:ascii="Cambria" w:hAnsi="Cambria"/>
+              </w:rPr>
+            </w:pPr>
+            <w:proofErr w:type="spellStart"/>
+            <w:r>
+              <w:rPr>
+                <w:rFonts w:ascii="Cambria" w:hAnsi="Cambria"/>
+              </w:rPr>
+              <w:t>testTimeout</w:t>
+            </w:r>
+            <w:proofErr w:type="spellEnd"/>
+          </w:p>
+          <w:p>
+            <w:pPr>
+              <w:rPr>
+                <w:rFonts w:ascii="Cambria" w:hAnsi="Cambria"/>
+              </w:rPr>
+            </w:pPr>
+          </w:p>
+        </w:tc>
+        <w:tc>
+          <w:tcPr>
+            <w:tcW w:w="1966" w:type="dxa"/>
+          </w:tcPr>
+          <w:p>
+            <w:pPr>
+              <w:rPr>
+                <w:rFonts w:ascii="Cambria" w:hAnsi="Cambria"/>
+              </w:rPr>
+            </w:pPr>
+            <w:r>
+              <w:rPr>
+                <w:rFonts w:ascii="Cambria" w:hAnsi="Cambria"/>
+              </w:rPr>
+              <w:t>NA</w:t>
+            </w:r>
+          </w:p>
+        </w:tc>
+        <w:tc>
+          <w:tcPr>
+            <w:tcW w:w="2371" w:type="dxa"/>
+          </w:tcPr>
+          <w:p>
+            <w:pPr>
+              <w:rPr>
+                <w:rFonts w:ascii="Cambria" w:hAnsi="Cambria"/>
+              </w:rPr>
+            </w:pPr>
+            <w:r>
+              <w:rPr>
+                <w:rFonts w:ascii="Cambria" w:hAnsi="Cambria"/>
+              </w:rPr>
+              <w:t xml:space="preserve">Makes </w:t>
+            </w:r>
+            <w:r>
+              <w:rPr>
+                <w:rFonts w:ascii="Cambria" w:hAnsi="Cambria"/>
+              </w:rPr>
+              <w:t>10,000</w:t>
+            </w:r>
+            <w:r>
+              <w:rPr>
+                <w:rFonts w:ascii="Cambria" w:hAnsi="Cambria"/>
+              </w:rPr>
+              <w:t xml:space="preserve"> calls to </w:t>
+            </w:r>
+            <w:proofErr w:type="spellStart"/>
+            <w:r>
+              <w:rPr>
+                <w:rFonts w:ascii="Cambria" w:hAnsi="Cambria"/>
+              </w:rPr>
+              <w:t>SlipperySlot’s</w:t>
+            </w:r>
+            <w:proofErr w:type="spellEnd"/>
+            <w:r>
+              <w:rPr>
+                <w:rFonts w:ascii="Cambria" w:hAnsi="Cambria"/>
+              </w:rPr>
+              <w:t xml:space="preserve"> </w:t>
+            </w:r>
+            <w:proofErr w:type="spellStart"/>
+            <w:proofErr w:type="gramStart"/>
+            <w:r>
+              <w:rPr>
+                <w:rFonts w:ascii="Cambria" w:hAnsi="Cambria"/>
+              </w:rPr>
+              <w:t>pullTheLever</w:t>
+            </w:r>
+            <w:proofErr w:type="spellEnd"/>
+            <w:r>
+              <w:rPr>
+                <w:rFonts w:ascii="Cambria" w:hAnsi="Cambria"/>
+              </w:rPr>
+              <w:t>(</w:t>
+            </w:r>
+            <w:proofErr w:type="gramEnd"/>
+            <w:r>
+              <w:rPr>
+                <w:rFonts w:ascii="Cambria" w:hAnsi="Cambria"/>
+              </w:rPr>
+              <w:t>)</w:t>
+            </w:r>
+            <w:r>
+              <w:rPr>
+                <w:rFonts w:ascii="Cambria" w:hAnsi="Cambria"/>
+              </w:rPr>
+              <w:t xml:space="preserve"> and to </w:t>
+            </w:r>
+            <w:proofErr w:type="spellStart"/>
+            <w:r>
+              <w:rPr>
+                <w:rFonts w:ascii="Cambria" w:hAnsi="Cambria"/>
+              </w:rPr>
+              <w:t>payOff</w:t>
+            </w:r>
+            <w:proofErr w:type="spellEnd"/>
+            <w:r>
+              <w:rPr>
+                <w:rFonts w:ascii="Cambria" w:hAnsi="Cambria"/>
+              </w:rPr>
+              <w:t>(). Set timeout somewhere in [40;45]</w:t>
+            </w:r>
+            <w:r>
+              <w:rPr>
+                <w:rFonts w:ascii="Cambria" w:hAnsi="Cambria"/>
+              </w:rPr>
+              <w:t xml:space="preserve">, so as to </w:t>
+            </w:r>
+            <w:r>
+              <w:rPr>
+                <w:rFonts w:ascii="Cambria" w:hAnsi="Cambria"/>
+              </w:rPr>
+              <w:t xml:space="preserve">allow </w:t>
+            </w:r>
+            <w:r>
+              <w:rPr>
+                <w:rFonts w:ascii="Cambria" w:hAnsi="Cambria"/>
+              </w:rPr>
+              <w:t xml:space="preserve">correct </w:t>
+            </w:r>
+            <w:r>
+              <w:rPr>
+                <w:rFonts w:ascii="Cambria" w:hAnsi="Cambria"/>
+              </w:rPr>
+              <w:t xml:space="preserve">implementation to pass and fail incorrect ones. </w:t>
+            </w:r>
+          </w:p>
+        </w:tc>
+      </w:tr>
+    </w:tbl>
+    <w:p>
+      <w:pPr>
+        <w:rPr>
+          <w:rFonts w:ascii="Cambria" w:hAnsi="Cambria"/>
+        </w:rPr>
+      </w:pPr>
     </w:p>
     <w:sectPr>
       <w:pgSz w:w="12240" w:h="15840"/>
@@ -224,6 +3325,241 @@
     </w:sectPr>
   </w:body>
 </w:document>
+</file>
+
+<file path=word/numbering.xml><?xml version="1.0" encoding="utf-8"?>
+<w:numbering xmlns:wpc="http://schemas.microsoft.com/office/word/2010/wordprocessingCanvas" xmlns:cx="http://schemas.microsoft.com/office/drawing/2014/chartex" xmlns:cx1="http://schemas.microsoft.com/office/drawing/2015/9/8/chartex" xmlns:cx2="http://schemas.microsoft.com/office/drawing/2015/10/21/chartex" xmlns:cx3="http://schemas.microsoft.com/office/drawing/2016/5/9/chartex" xmlns:cx4="http://schemas.microsoft.com/office/drawing/2016/5/10/chartex" xmlns:cx5="http://schemas.microsoft.com/office/drawing/2016/5/11/chartex" xmlns:cx6="http://schemas.microsoft.com/office/drawing/2016/5/12/chartex" xmlns:cx7="http://schemas.microsoft.com/office/drawing/2016/5/13/chartex" xmlns:cx8="http://schemas.microsoft.com/office/drawing/2016/5/14/chartex" xmlns:mc="http://schemas.openxmlformats.org/markup-compatibility/2006" xmlns:aink="http://schemas.microsoft.com/office/drawing/2016/ink" xmlns:am3d="http://schemas.microsoft.com/office/drawing/2017/model3d" xmlns:o="urn:schemas-microsoft-com:office:office" xmlns:r="http://schemas.openxmlformats.org/officeDocument/2006/relationships" xmlns:m="http://schemas.openxmlformats.org/officeDocument/2006/math" xmlns:v="urn:schemas-microsoft-com:vml" xmlns:wp14="http://schemas.microsoft.com/office/word/2010/wordprocessingDrawing" xmlns:wp="http://schemas.openxmlformats.org/drawingml/2006/wordprocessingDrawing" xmlns:w10="urn:schemas-microsoft-com:office:word" xmlns:w="http://schemas.openxmlformats.org/wordprocessingml/2006/main" xmlns:w14="http://schemas.microsoft.com/office/word/2010/wordml" xmlns:w15="http://schemas.microsoft.com/office/word/2012/wordml" xmlns:w16cid="http://schemas.microsoft.com/office/word/2016/wordml/cid" xmlns:w16se="http://schemas.microsoft.com/office/word/2015/wordml/symex" xmlns:wpg="http://schemas.microsoft.com/office/word/2010/wordprocessingGroup" xmlns:wpi="http://schemas.microsoft.com/office/word/2010/wordprocessingInk" xmlns:wne="http://schemas.microsoft.com/office/word/2006/wordml" xmlns:wps="http://schemas.microsoft.com/office/word/2010/wordprocessingShape" mc:Ignorable="w14 w15 w16se w16cid wp14">
+  <w:abstractNum w:abstractNumId="0" w15:restartNumberingAfterBreak="0">
+    <w:nsid w:val="362B57EC"/>
+    <w:multiLevelType w:val="hybridMultilevel"/>
+    <w:tmpl w:val="7DEC53EE"/>
+    <w:lvl w:ilvl="0" w:tplc="D128A460">
+      <w:numFmt w:val="bullet"/>
+      <w:lvlText w:val="-"/>
+      <w:lvlJc w:val="left"/>
+      <w:pPr>
+        <w:ind w:left="720" w:hanging="360"/>
+      </w:pPr>
+      <w:rPr>
+        <w:rFonts w:ascii="Cambria" w:eastAsiaTheme="minorHAnsi" w:hAnsi="Cambria" w:cstheme="minorBidi" w:hint="default"/>
+      </w:rPr>
+    </w:lvl>
+    <w:lvl w:ilvl="1" w:tplc="04090003" w:tentative="1">
+      <w:start w:val="1"/>
+      <w:numFmt w:val="bullet"/>
+      <w:lvlText w:val="o"/>
+      <w:lvlJc w:val="left"/>
+      <w:pPr>
+        <w:ind w:left="1440" w:hanging="360"/>
+      </w:pPr>
+      <w:rPr>
+        <w:rFonts w:ascii="Courier New" w:hAnsi="Courier New" w:cs="Courier New" w:hint="default"/>
+      </w:rPr>
+    </w:lvl>
+    <w:lvl w:ilvl="2" w:tplc="04090005" w:tentative="1">
+      <w:start w:val="1"/>
+      <w:numFmt w:val="bullet"/>
+      <w:lvlText w:val=""/>
+      <w:lvlJc w:val="left"/>
+      <w:pPr>
+        <w:ind w:left="2160" w:hanging="360"/>
+      </w:pPr>
+      <w:rPr>
+        <w:rFonts w:ascii="Wingdings" w:hAnsi="Wingdings" w:hint="default"/>
+      </w:rPr>
+    </w:lvl>
+    <w:lvl w:ilvl="3" w:tplc="04090001" w:tentative="1">
+      <w:start w:val="1"/>
+      <w:numFmt w:val="bullet"/>
+      <w:lvlText w:val=""/>
+      <w:lvlJc w:val="left"/>
+      <w:pPr>
+        <w:ind w:left="2880" w:hanging="360"/>
+      </w:pPr>
+      <w:rPr>
+        <w:rFonts w:ascii="Symbol" w:hAnsi="Symbol" w:hint="default"/>
+      </w:rPr>
+    </w:lvl>
+    <w:lvl w:ilvl="4" w:tplc="04090003" w:tentative="1">
+      <w:start w:val="1"/>
+      <w:numFmt w:val="bullet"/>
+      <w:lvlText w:val="o"/>
+      <w:lvlJc w:val="left"/>
+      <w:pPr>
+        <w:ind w:left="3600" w:hanging="360"/>
+      </w:pPr>
+      <w:rPr>
+        <w:rFonts w:ascii="Courier New" w:hAnsi="Courier New" w:cs="Courier New" w:hint="default"/>
+      </w:rPr>
+    </w:lvl>
+    <w:lvl w:ilvl="5" w:tplc="04090005" w:tentative="1">
+      <w:start w:val="1"/>
+      <w:numFmt w:val="bullet"/>
+      <w:lvlText w:val=""/>
+      <w:lvlJc w:val="left"/>
+      <w:pPr>
+        <w:ind w:left="4320" w:hanging="360"/>
+      </w:pPr>
+      <w:rPr>
+        <w:rFonts w:ascii="Wingdings" w:hAnsi="Wingdings" w:hint="default"/>
+      </w:rPr>
+    </w:lvl>
+    <w:lvl w:ilvl="6" w:tplc="04090001" w:tentative="1">
+      <w:start w:val="1"/>
+      <w:numFmt w:val="bullet"/>
+      <w:lvlText w:val=""/>
+      <w:lvlJc w:val="left"/>
+      <w:pPr>
+        <w:ind w:left="5040" w:hanging="360"/>
+      </w:pPr>
+      <w:rPr>
+        <w:rFonts w:ascii="Symbol" w:hAnsi="Symbol" w:hint="default"/>
+      </w:rPr>
+    </w:lvl>
+    <w:lvl w:ilvl="7" w:tplc="04090003" w:tentative="1">
+      <w:start w:val="1"/>
+      <w:numFmt w:val="bullet"/>
+      <w:lvlText w:val="o"/>
+      <w:lvlJc w:val="left"/>
+      <w:pPr>
+        <w:ind w:left="5760" w:hanging="360"/>
+      </w:pPr>
+      <w:rPr>
+        <w:rFonts w:ascii="Courier New" w:hAnsi="Courier New" w:cs="Courier New" w:hint="default"/>
+      </w:rPr>
+    </w:lvl>
+    <w:lvl w:ilvl="8" w:tplc="04090005" w:tentative="1">
+      <w:start w:val="1"/>
+      <w:numFmt w:val="bullet"/>
+      <w:lvlText w:val=""/>
+      <w:lvlJc w:val="left"/>
+      <w:pPr>
+        <w:ind w:left="6480" w:hanging="360"/>
+      </w:pPr>
+      <w:rPr>
+        <w:rFonts w:ascii="Wingdings" w:hAnsi="Wingdings" w:hint="default"/>
+      </w:rPr>
+    </w:lvl>
+  </w:abstractNum>
+  <w:abstractNum w:abstractNumId="1" w15:restartNumberingAfterBreak="0">
+    <w:nsid w:val="72D074FF"/>
+    <w:multiLevelType w:val="hybridMultilevel"/>
+    <w:tmpl w:val="455A1580"/>
+    <w:lvl w:ilvl="0" w:tplc="D128A460">
+      <w:numFmt w:val="bullet"/>
+      <w:lvlText w:val="-"/>
+      <w:lvlJc w:val="left"/>
+      <w:pPr>
+        <w:ind w:left="720" w:hanging="360"/>
+      </w:pPr>
+      <w:rPr>
+        <w:rFonts w:ascii="Cambria" w:eastAsiaTheme="minorHAnsi" w:hAnsi="Cambria" w:cstheme="minorBidi" w:hint="default"/>
+      </w:rPr>
+    </w:lvl>
+    <w:lvl w:ilvl="1" w:tplc="04090003">
+      <w:start w:val="1"/>
+      <w:numFmt w:val="bullet"/>
+      <w:lvlText w:val="o"/>
+      <w:lvlJc w:val="left"/>
+      <w:pPr>
+        <w:ind w:left="1440" w:hanging="360"/>
+      </w:pPr>
+      <w:rPr>
+        <w:rFonts w:ascii="Courier New" w:hAnsi="Courier New" w:cs="Courier New" w:hint="default"/>
+      </w:rPr>
+    </w:lvl>
+    <w:lvl w:ilvl="2" w:tplc="04090005" w:tentative="1">
+      <w:start w:val="1"/>
+      <w:numFmt w:val="bullet"/>
+      <w:lvlText w:val=""/>
+      <w:lvlJc w:val="left"/>
+      <w:pPr>
+        <w:ind w:left="2160" w:hanging="360"/>
+      </w:pPr>
+      <w:rPr>
+        <w:rFonts w:ascii="Wingdings" w:hAnsi="Wingdings" w:hint="default"/>
+      </w:rPr>
+    </w:lvl>
+    <w:lvl w:ilvl="3" w:tplc="04090001" w:tentative="1">
+      <w:start w:val="1"/>
+      <w:numFmt w:val="bullet"/>
+      <w:lvlText w:val=""/>
+      <w:lvlJc w:val="left"/>
+      <w:pPr>
+        <w:ind w:left="2880" w:hanging="360"/>
+      </w:pPr>
+      <w:rPr>
+        <w:rFonts w:ascii="Symbol" w:hAnsi="Symbol" w:hint="default"/>
+      </w:rPr>
+    </w:lvl>
+    <w:lvl w:ilvl="4" w:tplc="04090003" w:tentative="1">
+      <w:start w:val="1"/>
+      <w:numFmt w:val="bullet"/>
+      <w:lvlText w:val="o"/>
+      <w:lvlJc w:val="left"/>
+      <w:pPr>
+        <w:ind w:left="3600" w:hanging="360"/>
+      </w:pPr>
+      <w:rPr>
+        <w:rFonts w:ascii="Courier New" w:hAnsi="Courier New" w:cs="Courier New" w:hint="default"/>
+      </w:rPr>
+    </w:lvl>
+    <w:lvl w:ilvl="5" w:tplc="04090005" w:tentative="1">
+      <w:start w:val="1"/>
+      <w:numFmt w:val="bullet"/>
+      <w:lvlText w:val=""/>
+      <w:lvlJc w:val="left"/>
+      <w:pPr>
+        <w:ind w:left="4320" w:hanging="360"/>
+      </w:pPr>
+      <w:rPr>
+        <w:rFonts w:ascii="Wingdings" w:hAnsi="Wingdings" w:hint="default"/>
+      </w:rPr>
+    </w:lvl>
+    <w:lvl w:ilvl="6" w:tplc="04090001" w:tentative="1">
+      <w:start w:val="1"/>
+      <w:numFmt w:val="bullet"/>
+      <w:lvlText w:val=""/>
+      <w:lvlJc w:val="left"/>
+      <w:pPr>
+        <w:ind w:left="5040" w:hanging="360"/>
+      </w:pPr>
+      <w:rPr>
+        <w:rFonts w:ascii="Symbol" w:hAnsi="Symbol" w:hint="default"/>
+      </w:rPr>
+    </w:lvl>
+    <w:lvl w:ilvl="7" w:tplc="04090003" w:tentative="1">
+      <w:start w:val="1"/>
+      <w:numFmt w:val="bullet"/>
+      <w:lvlText w:val="o"/>
+      <w:lvlJc w:val="left"/>
+      <w:pPr>
+        <w:ind w:left="5760" w:hanging="360"/>
+      </w:pPr>
+      <w:rPr>
+        <w:rFonts w:ascii="Courier New" w:hAnsi="Courier New" w:cs="Courier New" w:hint="default"/>
+      </w:rPr>
+    </w:lvl>
+    <w:lvl w:ilvl="8" w:tplc="04090005" w:tentative="1">
+      <w:start w:val="1"/>
+      <w:numFmt w:val="bullet"/>
+      <w:lvlText w:val=""/>
+      <w:lvlJc w:val="left"/>
+      <w:pPr>
+        <w:ind w:left="6480" w:hanging="360"/>
+      </w:pPr>
+      <w:rPr>
+        <w:rFonts w:ascii="Wingdings" w:hAnsi="Wingdings" w:hint="default"/>
+      </w:rPr>
+    </w:lvl>
+  </w:abstractNum>
+  <w:num w:numId="1">
+    <w:abstractNumId w:val="0"/>
+  </w:num>
+  <w:num w:numId="2">
+    <w:abstractNumId w:val="1"/>
+  </w:num>
+</w:numbering>
 </file>
 
 <file path=word/styles.xml><?xml version="1.0" encoding="utf-8"?>
@@ -645,6 +3981,80 @@
     <w:semiHidden/>
     <w:unhideWhenUsed/>
   </w:style>
+  <w:style w:type="paragraph" w:styleId="ListParagraph">
+    <w:name w:val="List Paragraph"/>
+    <w:basedOn w:val="Normal"/>
+    <w:uiPriority w:val="34"/>
+    <w:qFormat/>
+    <w:rsid w:val="009C5048"/>
+    <w:pPr>
+      <w:ind w:left="720"/>
+      <w:contextualSpacing/>
+    </w:pPr>
+  </w:style>
+  <w:style w:type="table" w:styleId="TableGrid">
+    <w:name w:val="Table Grid"/>
+    <w:basedOn w:val="TableNormal"/>
+    <w:uiPriority w:val="39"/>
+    <w:rsid w:val="00CA2878"/>
+    <w:tblPr>
+      <w:tblBorders>
+        <w:top w:val="single" w:sz="4" w:space="0" w:color="auto"/>
+        <w:left w:val="single" w:sz="4" w:space="0" w:color="auto"/>
+        <w:bottom w:val="single" w:sz="4" w:space="0" w:color="auto"/>
+        <w:right w:val="single" w:sz="4" w:space="0" w:color="auto"/>
+        <w:insideH w:val="single" w:sz="4" w:space="0" w:color="auto"/>
+        <w:insideV w:val="single" w:sz="4" w:space="0" w:color="auto"/>
+      </w:tblBorders>
+    </w:tblPr>
+  </w:style>
+  <w:style w:type="paragraph" w:styleId="HTMLPreformatted">
+    <w:name w:val="HTML Preformatted"/>
+    <w:basedOn w:val="Normal"/>
+    <w:link w:val="HTMLPreformattedChar"/>
+    <w:uiPriority w:val="99"/>
+    <w:semiHidden/>
+    <w:unhideWhenUsed/>
+    <w:rsid w:val="007862CC"/>
+    <w:pPr>
+      <w:tabs>
+        <w:tab w:val="left" w:pos="916"/>
+        <w:tab w:val="left" w:pos="1832"/>
+        <w:tab w:val="left" w:pos="2748"/>
+        <w:tab w:val="left" w:pos="3664"/>
+        <w:tab w:val="left" w:pos="4580"/>
+        <w:tab w:val="left" w:pos="5496"/>
+        <w:tab w:val="left" w:pos="6412"/>
+        <w:tab w:val="left" w:pos="7328"/>
+        <w:tab w:val="left" w:pos="8244"/>
+        <w:tab w:val="left" w:pos="9160"/>
+        <w:tab w:val="left" w:pos="10076"/>
+        <w:tab w:val="left" w:pos="10992"/>
+        <w:tab w:val="left" w:pos="11908"/>
+        <w:tab w:val="left" w:pos="12824"/>
+        <w:tab w:val="left" w:pos="13740"/>
+        <w:tab w:val="left" w:pos="14656"/>
+      </w:tabs>
+    </w:pPr>
+    <w:rPr>
+      <w:rFonts w:ascii="Courier New" w:eastAsia="Times New Roman" w:hAnsi="Courier New" w:cs="Courier New"/>
+      <w:sz w:val="20"/>
+      <w:szCs w:val="20"/>
+    </w:rPr>
+  </w:style>
+  <w:style w:type="character" w:customStyle="1" w:styleId="HTMLPreformattedChar">
+    <w:name w:val="HTML Preformatted Char"/>
+    <w:basedOn w:val="DefaultParagraphFont"/>
+    <w:link w:val="HTMLPreformatted"/>
+    <w:uiPriority w:val="99"/>
+    <w:semiHidden/>
+    <w:rsid w:val="007862CC"/>
+    <w:rPr>
+      <w:rFonts w:ascii="Courier New" w:eastAsia="Times New Roman" w:hAnsi="Courier New" w:cs="Courier New"/>
+      <w:sz w:val="20"/>
+      <w:szCs w:val="20"/>
+    </w:rPr>
+  </w:style>
 </w:styles>
 </file>
 

</xml_diff>